<commit_message>
Cleaning up VO paper.
</commit_message>
<xml_diff>
--- a/VoegelinOakeshott/proposal/PublishingProposal.docx
+++ b/VoegelinOakeshott/proposal/PublishingProposal.docx
@@ -45,22 +45,46 @@
         </w:rPr>
         <w:t>NAME:</w:t>
       </w:r>
-    </w:p>
-    <w:p>
-      <w:pPr>
+      <w:r>
         <w:rPr>
           <w:rFonts w:ascii="Times New Roman" w:hAnsi="Times New Roman"/>
           <w:sz w:val="28"/>
           <w:szCs w:val="28"/>
         </w:rPr>
-      </w:pPr>
+        <w:t xml:space="preserve"> </w:t>
+      </w:r>
       <w:r>
         <w:rPr>
           <w:rFonts w:ascii="Times New Roman" w:hAnsi="Times New Roman"/>
           <w:sz w:val="28"/>
           <w:szCs w:val="28"/>
         </w:rPr>
+        <w:t>Gene Callahan</w:t>
+      </w:r>
+    </w:p>
+    <w:p>
+      <w:pPr>
+        <w:rPr>
+          <w:rFonts w:ascii="Times New Roman" w:hAnsi="Times New Roman"/>
+          <w:sz w:val="28"/>
+          <w:szCs w:val="28"/>
+        </w:rPr>
+      </w:pPr>
+      <w:r>
+        <w:rPr>
+          <w:rFonts w:ascii="Times New Roman" w:hAnsi="Times New Roman"/>
+          <w:sz w:val="28"/>
+          <w:szCs w:val="28"/>
+        </w:rPr>
         <w:t>AFFILIATION:</w:t>
+      </w:r>
+      <w:r>
+        <w:rPr>
+          <w:rFonts w:ascii="Times New Roman" w:hAnsi="Times New Roman"/>
+          <w:sz w:val="28"/>
+          <w:szCs w:val="28"/>
+        </w:rPr>
+        <w:t xml:space="preserve"> New York University</w:t>
       </w:r>
     </w:p>
     <w:p>
@@ -229,7 +253,7 @@
           <w:sz w:val="20"/>
           <w:szCs w:val="20"/>
         </w:rPr>
-        <w:t>We ask for sole consideration of the project whilst it is under review – or notification from you should you already have submitted this proposal to another publisher.</w:t>
+        <w:t>We ask for sole consideration of the project whilst it is under review – or notification from you should you already have submitted this proposal to another publisher</w:t>
       </w:r>
     </w:p>
     <w:p>
@@ -366,6 +390,8 @@
         <w:rPr>
           <w:rFonts w:ascii="Times New Roman" w:hAnsi="Times New Roman"/>
           <w:b/>
+          <w:i/>
+          <w:iCs/>
           <w:szCs w:val="24"/>
         </w:rPr>
         <w:t>En</w:t>
@@ -375,9 +401,19 @@
         <w:rPr>
           <w:rFonts w:ascii="Times New Roman" w:hAnsi="Times New Roman"/>
           <w:b/>
-          <w:szCs w:val="24"/>
-        </w:rPr>
-        <w:t xml:space="preserve"> Voyage: Oakeshott and </w:t>
+          <w:i/>
+          <w:iCs/>
+          <w:szCs w:val="24"/>
+        </w:rPr>
+        <w:t xml:space="preserve"> Voyage</w:t>
+      </w:r>
+      <w:r>
+        <w:rPr>
+          <w:rFonts w:ascii="Times New Roman" w:hAnsi="Times New Roman"/>
+          <w:b/>
+          <w:szCs w:val="24"/>
+        </w:rPr>
+        <w:t xml:space="preserve">: Oakeshott and </w:t>
       </w:r>
       <w:proofErr w:type="spellStart"/>
       <w:r>
@@ -459,258 +495,167 @@
     </w:p>
     <w:p>
       <w:pPr>
-        <w:pStyle w:val="NormalWeb"/>
-        <w:spacing w:before="0" w:beforeAutospacing="0"/>
-        <w:rPr>
-          <w:rFonts w:ascii="Segoe UI" w:hAnsi="Segoe UI" w:cs="Segoe UI"/>
+        <w:rPr>
+          <w:rFonts w:ascii="Times New Roman" w:hAnsi="Times New Roman" w:cs="Times New Roman"/>
+          <w:sz w:val="24"/>
+          <w:szCs w:val="24"/>
+        </w:rPr>
+      </w:pPr>
+      <w:r>
+        <w:rPr>
+          <w:rFonts w:ascii="Times New Roman" w:hAnsi="Times New Roman" w:cs="Times New Roman"/>
+          <w:sz w:val="24"/>
+          <w:szCs w:val="24"/>
+        </w:rPr>
+        <w:t>Is philosophy the name of a family of things, like "mammals", so that just as there are cats and dogs and whales and rodents, there are also idealist philosophies and materialist philosophies and existentialist philosophies? It seems quite doubtful that the founders of philosophy would have thought so. For philosophers such as Plato and Aristotle, philosophy was characterized by</w:t>
+      </w:r>
+      <w:r>
+        <w:rPr>
+          <w:rStyle w:val="apple-converted-space"/>
+          <w:rFonts w:ascii="Times New Roman" w:hAnsi="Times New Roman" w:cs="Times New Roman"/>
           <w:color w:val="1F2328"/>
-        </w:rPr>
-      </w:pPr>
-      <w:r>
-        <w:rPr>
-          <w:rFonts w:ascii="Segoe UI" w:hAnsi="Segoe UI" w:cs="Segoe UI"/>
+          <w:sz w:val="24"/>
+          <w:szCs w:val="24"/>
+        </w:rPr>
+        <w:t> </w:t>
+      </w:r>
+      <w:proofErr w:type="spellStart"/>
+      <w:r>
+        <w:rPr>
+          <w:rStyle w:val="Emphasis"/>
+          <w:rFonts w:ascii="Times New Roman" w:hAnsi="Times New Roman" w:cs="Times New Roman"/>
           <w:color w:val="1F2328"/>
-        </w:rPr>
-        <w:t>On my desk at present is a book entitled</w:t>
+          <w:sz w:val="24"/>
+          <w:szCs w:val="24"/>
+        </w:rPr>
+        <w:t>zetesis</w:t>
+      </w:r>
+      <w:proofErr w:type="spellEnd"/>
+      <w:r>
+        <w:rPr>
+          <w:rFonts w:ascii="Times New Roman" w:hAnsi="Times New Roman" w:cs="Times New Roman"/>
+          <w:sz w:val="24"/>
+          <w:szCs w:val="24"/>
+        </w:rPr>
+        <w:t>, by a</w:t>
       </w:r>
       <w:r>
         <w:rPr>
           <w:rStyle w:val="apple-converted-space"/>
-          <w:rFonts w:ascii="Segoe UI" w:hAnsi="Segoe UI" w:cs="Segoe UI"/>
+          <w:rFonts w:ascii="Times New Roman" w:hAnsi="Times New Roman" w:cs="Times New Roman"/>
           <w:color w:val="1F2328"/>
+          <w:sz w:val="24"/>
+          <w:szCs w:val="24"/>
         </w:rPr>
         <w:t> </w:t>
       </w:r>
       <w:r>
         <w:rPr>
           <w:rStyle w:val="Emphasis"/>
-          <w:rFonts w:ascii="Segoe UI" w:hAnsi="Segoe UI" w:cs="Segoe UI"/>
+          <w:rFonts w:ascii="Times New Roman" w:hAnsi="Times New Roman" w:cs="Times New Roman"/>
           <w:color w:val="1F2328"/>
-        </w:rPr>
-        <w:t>Idealism: The History of a Philosophy</w:t>
-      </w:r>
-      <w:r>
-        <w:rPr>
-          <w:rFonts w:ascii="Segoe UI" w:hAnsi="Segoe UI" w:cs="Segoe UI"/>
+          <w:sz w:val="24"/>
+          <w:szCs w:val="24"/>
+        </w:rPr>
+        <w:t>search</w:t>
+      </w:r>
+      <w:r>
+        <w:rPr>
+          <w:rStyle w:val="apple-converted-space"/>
+          <w:rFonts w:ascii="Times New Roman" w:hAnsi="Times New Roman" w:cs="Times New Roman"/>
           <w:color w:val="1F2328"/>
-        </w:rPr>
-        <w:t>. But is there actually such a thing as "</w:t>
-      </w:r>
-      <w:r>
-        <w:rPr>
-          <w:rStyle w:val="Emphasis"/>
-          <w:rFonts w:ascii="Segoe UI" w:hAnsi="Segoe UI" w:cs="Segoe UI"/>
-          <w:color w:val="1F2328"/>
-        </w:rPr>
-        <w:t>a</w:t>
-      </w:r>
-      <w:r>
-        <w:rPr>
-          <w:rStyle w:val="apple-converted-space"/>
-          <w:rFonts w:ascii="Segoe UI" w:hAnsi="Segoe UI" w:cs="Segoe UI"/>
-          <w:color w:val="1F2328"/>
+          <w:sz w:val="24"/>
+          <w:szCs w:val="24"/>
         </w:rPr>
         <w:t> </w:t>
       </w:r>
       <w:r>
         <w:rPr>
-          <w:rFonts w:ascii="Segoe UI" w:hAnsi="Segoe UI" w:cs="Segoe UI"/>
-          <w:color w:val="1F2328"/>
-        </w:rPr>
-        <w:t>philosophy"? Is philosophy the name of a family of things, like "mammals", so that just as there are cats and dogs and whales and rodents, there are also idealist philosophies and materialist philosophies and existentialist philosophies? It seems quite doubtful that the founders of philosophy would have thought so. For philosophers such as Plato and Aristotle, philosophy was characterized by</w:t>
-      </w:r>
-      <w:r>
-        <w:rPr>
-          <w:rStyle w:val="apple-converted-space"/>
-          <w:rFonts w:ascii="Segoe UI" w:hAnsi="Segoe UI" w:cs="Segoe UI"/>
-          <w:color w:val="1F2328"/>
-        </w:rPr>
-        <w:t> </w:t>
+          <w:rFonts w:ascii="Times New Roman" w:hAnsi="Times New Roman" w:cs="Times New Roman"/>
+          <w:sz w:val="24"/>
+          <w:szCs w:val="24"/>
+        </w:rPr>
+        <w:t>for wisdom, and not by the supposed possession of wisdom captured in a "system," such as "phenomenology" or "transcendental idealism" or "materialist reductionism."</w:t>
+      </w:r>
+    </w:p>
+    <w:p>
+      <w:pPr>
+        <w:rPr>
+          <w:rFonts w:ascii="Times New Roman" w:hAnsi="Times New Roman" w:cs="Times New Roman"/>
+          <w:sz w:val="24"/>
+          <w:szCs w:val="24"/>
+        </w:rPr>
+      </w:pPr>
+      <w:r>
+        <w:rPr>
+          <w:rFonts w:ascii="Times New Roman" w:hAnsi="Times New Roman" w:cs="Times New Roman"/>
+          <w:sz w:val="24"/>
+          <w:szCs w:val="24"/>
+        </w:rPr>
+        <w:t xml:space="preserve">This paper focuses on two twentieth-century thinkers who understood philosophy much as did its Greek founders: Michael Oakeshott and Eric </w:t>
       </w:r>
       <w:proofErr w:type="spellStart"/>
       <w:r>
         <w:rPr>
-          <w:rStyle w:val="Emphasis"/>
-          <w:rFonts w:ascii="Segoe UI" w:hAnsi="Segoe UI" w:cs="Segoe UI"/>
-          <w:color w:val="1F2328"/>
-        </w:rPr>
-        <w:t>zetesis</w:t>
+          <w:rFonts w:ascii="Times New Roman" w:hAnsi="Times New Roman" w:cs="Times New Roman"/>
+          <w:sz w:val="24"/>
+          <w:szCs w:val="24"/>
+        </w:rPr>
+        <w:t>Voegelin</w:t>
       </w:r>
       <w:proofErr w:type="spellEnd"/>
       <w:r>
         <w:rPr>
-          <w:rFonts w:ascii="Segoe UI" w:hAnsi="Segoe UI" w:cs="Segoe UI"/>
-          <w:color w:val="1F2328"/>
-        </w:rPr>
-        <w:t>, by a</w:t>
-      </w:r>
-      <w:r>
-        <w:rPr>
-          <w:rStyle w:val="apple-converted-space"/>
-          <w:rFonts w:ascii="Segoe UI" w:hAnsi="Segoe UI" w:cs="Segoe UI"/>
-          <w:color w:val="1F2328"/>
-        </w:rPr>
-        <w:t> </w:t>
-      </w:r>
-      <w:r>
-        <w:rPr>
-          <w:rStyle w:val="Emphasis"/>
-          <w:rFonts w:ascii="Segoe UI" w:hAnsi="Segoe UI" w:cs="Segoe UI"/>
-          <w:color w:val="1F2328"/>
-        </w:rPr>
-        <w:t>search</w:t>
-      </w:r>
-      <w:r>
-        <w:rPr>
-          <w:rStyle w:val="apple-converted-space"/>
-          <w:rFonts w:ascii="Segoe UI" w:hAnsi="Segoe UI" w:cs="Segoe UI"/>
-          <w:color w:val="1F2328"/>
-        </w:rPr>
-        <w:t> </w:t>
-      </w:r>
-      <w:r>
-        <w:rPr>
-          <w:rFonts w:ascii="Segoe UI" w:hAnsi="Segoe UI" w:cs="Segoe UI"/>
-          <w:color w:val="1F2328"/>
-        </w:rPr>
-        <w:t>for wisdom, and not by the supposed possession of wisdom captured in a "system," such as "phenomenology" or "transcendental idealism" or "materialist reductionism."</w:t>
-      </w:r>
-    </w:p>
-    <w:p>
-      <w:pPr>
-        <w:pStyle w:val="NormalWeb"/>
-        <w:spacing w:before="0" w:beforeAutospacing="0"/>
-        <w:rPr>
-          <w:rFonts w:ascii="Segoe UI" w:hAnsi="Segoe UI" w:cs="Segoe UI"/>
-          <w:color w:val="1F2328"/>
-        </w:rPr>
-      </w:pPr>
-      <w:r>
-        <w:rPr>
-          <w:rFonts w:ascii="Segoe UI" w:hAnsi="Segoe UI" w:cs="Segoe UI"/>
-          <w:color w:val="1F2328"/>
+          <w:rFonts w:ascii="Times New Roman" w:hAnsi="Times New Roman" w:cs="Times New Roman"/>
+          <w:sz w:val="24"/>
+          <w:szCs w:val="24"/>
+        </w:rPr>
+        <w:t xml:space="preserve">. Although not often thought of primarily </w:t>
+      </w:r>
+      <w:r>
+        <w:rPr>
+          <w:rFonts w:ascii="Times New Roman" w:hAnsi="Times New Roman" w:cs="Times New Roman"/>
+          <w:sz w:val="24"/>
+          <w:szCs w:val="24"/>
         </w:rPr>
         <w:lastRenderedPageBreak/>
-        <w:t xml:space="preserve">This paper focuses on two twentieth-century thinkers who understood philosophy much as did its Greek founders: Michael Oakeshott and Eric </w:t>
+        <w:t>as philosophers, but more so as political theorists, each of them regarded himself as a primarily a philosopher. And I will argue that they largely agree on the nature of philosophy.</w:t>
+      </w:r>
+    </w:p>
+    <w:p>
+      <w:pPr>
+        <w:rPr>
+          <w:rFonts w:ascii="Times New Roman" w:hAnsi="Times New Roman" w:cs="Times New Roman"/>
+          <w:sz w:val="24"/>
+          <w:szCs w:val="24"/>
+        </w:rPr>
+      </w:pPr>
+      <w:r>
+        <w:rPr>
+          <w:rFonts w:ascii="Times New Roman" w:hAnsi="Times New Roman" w:cs="Times New Roman"/>
+          <w:sz w:val="24"/>
+          <w:szCs w:val="24"/>
+        </w:rPr>
+        <w:t xml:space="preserve">Nevertheless, that basic agreement is followed by a great divergence: for </w:t>
       </w:r>
       <w:proofErr w:type="spellStart"/>
       <w:r>
         <w:rPr>
-          <w:rFonts w:ascii="Segoe UI" w:hAnsi="Segoe UI" w:cs="Segoe UI"/>
-          <w:color w:val="1F2328"/>
+          <w:rFonts w:ascii="Times New Roman" w:hAnsi="Times New Roman" w:cs="Times New Roman"/>
+          <w:sz w:val="24"/>
+          <w:szCs w:val="24"/>
         </w:rPr>
         <w:t>Voegelin</w:t>
       </w:r>
       <w:proofErr w:type="spellEnd"/>
       <w:r>
         <w:rPr>
-          <w:rFonts w:ascii="Segoe UI" w:hAnsi="Segoe UI" w:cs="Segoe UI"/>
-          <w:color w:val="1F2328"/>
-        </w:rPr>
-        <w:t>. Although not often thought of primarily as philosophers, but more so as political theorists, each of them regarded himself as a primarily a philosopher. And I will argue that they largely agree on the nature of philosophy.</w:t>
-      </w:r>
-    </w:p>
-    <w:p>
-      <w:pPr>
-        <w:pStyle w:val="NormalWeb"/>
-        <w:rPr>
-          <w:rFonts w:ascii="Segoe UI" w:hAnsi="Segoe UI" w:cs="Segoe UI"/>
-          <w:color w:val="1F2328"/>
-        </w:rPr>
-      </w:pPr>
-      <w:r>
-        <w:rPr>
-          <w:rFonts w:ascii="Segoe UI" w:hAnsi="Segoe UI" w:cs="Segoe UI"/>
-          <w:color w:val="1F2328"/>
-        </w:rPr>
-        <w:t>Neverth</w:t>
-      </w:r>
-      <w:r>
-        <w:rPr>
-          <w:rFonts w:ascii="Segoe UI" w:hAnsi="Segoe UI" w:cs="Segoe UI"/>
-          <w:color w:val="1F2328"/>
-        </w:rPr>
-        <w:t>e</w:t>
-      </w:r>
-      <w:r>
-        <w:rPr>
-          <w:rFonts w:ascii="Segoe UI" w:hAnsi="Segoe UI" w:cs="Segoe UI"/>
-          <w:color w:val="1F2328"/>
-        </w:rPr>
-        <w:t xml:space="preserve">less, that basic agreement is followed by a great divergence: for </w:t>
-      </w:r>
-      <w:proofErr w:type="spellStart"/>
-      <w:r>
-        <w:rPr>
-          <w:rFonts w:ascii="Segoe UI" w:hAnsi="Segoe UI" w:cs="Segoe UI"/>
-          <w:color w:val="1F2328"/>
-        </w:rPr>
-        <w:t>Voegelin</w:t>
-      </w:r>
-      <w:proofErr w:type="spellEnd"/>
-      <w:r>
-        <w:rPr>
-          <w:rFonts w:ascii="Segoe UI" w:hAnsi="Segoe UI" w:cs="Segoe UI"/>
-          <w:color w:val="1F2328"/>
-        </w:rPr>
-        <w:t xml:space="preserve">, philosophy has vital practical value: following Plato, it is a discipline for creating right order in the soul, which is the foundation of political order. To the contrary, Oakeshott sees philosophy as essentially worthless for guiding practical affairs. This </w:t>
-      </w:r>
-      <w:r>
-        <w:rPr>
-          <w:rFonts w:ascii="Segoe UI" w:hAnsi="Segoe UI" w:cs="Segoe UI"/>
-          <w:color w:val="1F2328"/>
-        </w:rPr>
-        <w:t>book</w:t>
-      </w:r>
-      <w:r>
-        <w:rPr>
-          <w:rFonts w:ascii="Segoe UI" w:hAnsi="Segoe UI" w:cs="Segoe UI"/>
-          <w:color w:val="1F2328"/>
-        </w:rPr>
-        <w:t xml:space="preserve"> will also ask from whence arises this parting of the ways</w:t>
-      </w:r>
-      <w:r>
-        <w:t xml:space="preserve"> </w:t>
-      </w:r>
-      <w:r>
-        <w:rPr>
-          <w:rFonts w:ascii="Segoe UI" w:hAnsi="Segoe UI" w:cs="Segoe UI"/>
-          <w:color w:val="1F2328"/>
-        </w:rPr>
-        <w:t>and demonstrate that it has significance for the history of</w:t>
-      </w:r>
-      <w:r>
-        <w:rPr>
-          <w:rFonts w:ascii="Segoe UI" w:hAnsi="Segoe UI" w:cs="Segoe UI"/>
-          <w:color w:val="1F2328"/>
-        </w:rPr>
-        <w:t xml:space="preserve"> </w:t>
-      </w:r>
-      <w:r>
-        <w:rPr>
-          <w:rFonts w:ascii="Segoe UI" w:hAnsi="Segoe UI" w:cs="Segoe UI"/>
-          <w:color w:val="1F2328"/>
-        </w:rPr>
-        <w:t>liberalism.</w:t>
-      </w:r>
-    </w:p>
-    <w:p>
-      <w:pPr>
-        <w:rPr>
-          <w:rFonts w:ascii="Times New Roman" w:hAnsi="Times New Roman" w:cs="Times New Roman"/>
-          <w:sz w:val="24"/>
-          <w:szCs w:val="24"/>
-        </w:rPr>
-      </w:pPr>
-    </w:p>
-    <w:p>
-      <w:pPr>
-        <w:rPr>
-          <w:rFonts w:ascii="Times New Roman" w:hAnsi="Times New Roman" w:cs="Times New Roman"/>
-          <w:sz w:val="24"/>
-          <w:szCs w:val="24"/>
-        </w:rPr>
-      </w:pPr>
+          <w:rFonts w:ascii="Times New Roman" w:hAnsi="Times New Roman" w:cs="Times New Roman"/>
+          <w:sz w:val="24"/>
+          <w:szCs w:val="24"/>
+        </w:rPr>
+        <w:t>, philosophy has vital practical value: following Plato, it is a discipline for creating right order in the soul, which is the foundation of political order. To the contrary, Oakeshott sees philosophy as essentially worthless for guiding practical affairs. This book will also ask from whence arises this parting of the ways and demonstrate that it has significance for the history of liberalism.</w:t>
+      </w:r>
     </w:p>
     <w:p>
       <w:pPr>
@@ -1136,81 +1081,89 @@
       </w:pPr>
     </w:p>
     <w:p>
-      <w:r>
+      <w:pPr>
+        <w:rPr>
+          <w:rFonts w:ascii="Times New Roman" w:hAnsi="Times New Roman" w:cs="Times New Roman"/>
+          <w:sz w:val="24"/>
+          <w:szCs w:val="24"/>
+        </w:rPr>
+      </w:pPr>
+      <w:r>
+        <w:rPr>
+          <w:rFonts w:ascii="Times New Roman" w:hAnsi="Times New Roman" w:cs="Times New Roman"/>
+          <w:sz w:val="24"/>
+          <w:szCs w:val="24"/>
+        </w:rPr>
         <w:t>The main audience is academics in the fields of political philosophy, political theory, and history of thought.</w:t>
       </w:r>
     </w:p>
     <w:p>
-      <w:r>
+      <w:pPr>
+        <w:rPr>
+          <w:rFonts w:ascii="Times New Roman" w:hAnsi="Times New Roman" w:cs="Times New Roman"/>
+          <w:sz w:val="24"/>
+          <w:szCs w:val="24"/>
+        </w:rPr>
+      </w:pPr>
+      <w:r>
+        <w:rPr>
+          <w:rFonts w:ascii="Times New Roman" w:hAnsi="Times New Roman" w:cs="Times New Roman"/>
+          <w:sz w:val="24"/>
+          <w:szCs w:val="24"/>
+        </w:rPr>
         <w:t xml:space="preserve">The book should have wide appeal outside of the academic audience, as there is significant interest in the work of both Oakeshott and </w:t>
       </w:r>
       <w:proofErr w:type="spellStart"/>
       <w:r>
+        <w:rPr>
+          <w:rFonts w:ascii="Times New Roman" w:hAnsi="Times New Roman" w:cs="Times New Roman"/>
+          <w:sz w:val="24"/>
+          <w:szCs w:val="24"/>
+        </w:rPr>
         <w:t>Voegelin</w:t>
       </w:r>
       <w:proofErr w:type="spellEnd"/>
       <w:r>
+        <w:rPr>
+          <w:rFonts w:ascii="Times New Roman" w:hAnsi="Times New Roman" w:cs="Times New Roman"/>
+          <w:sz w:val="24"/>
+          <w:szCs w:val="24"/>
+        </w:rPr>
         <w:t xml:space="preserve"> in the broader public.</w:t>
       </w:r>
     </w:p>
     <w:p>
       <w:pPr>
-        <w:pStyle w:val="NoSpacing"/>
-        <w:tabs>
-          <w:tab w:val="left" w:pos="360"/>
-        </w:tabs>
-        <w:rPr>
-          <w:rFonts w:ascii="Times New Roman" w:hAnsi="Times New Roman" w:cs="Times New Roman"/>
-          <w:sz w:val="24"/>
-          <w:szCs w:val="24"/>
-        </w:rPr>
-      </w:pPr>
-    </w:p>
-    <w:p>
-      <w:pPr>
-        <w:pStyle w:val="NoSpacing"/>
-        <w:tabs>
-          <w:tab w:val="left" w:pos="360"/>
-        </w:tabs>
-        <w:rPr>
-          <w:rFonts w:ascii="Times New Roman" w:hAnsi="Times New Roman" w:cs="Times New Roman"/>
-          <w:sz w:val="24"/>
-          <w:szCs w:val="24"/>
-        </w:rPr>
-      </w:pPr>
-    </w:p>
-    <w:p>
-      <w:pPr>
-        <w:pStyle w:val="NoSpacing"/>
-        <w:numPr>
-          <w:ilvl w:val="0"/>
-          <w:numId w:val="13"/>
-        </w:numPr>
-        <w:tabs>
-          <w:tab w:val="left" w:pos="360"/>
-        </w:tabs>
-        <w:ind w:left="0" w:firstLine="0"/>
-        <w:rPr>
-          <w:rFonts w:ascii="Times New Roman" w:hAnsi="Times New Roman" w:cs="Times New Roman"/>
-          <w:sz w:val="24"/>
-          <w:szCs w:val="24"/>
-        </w:rPr>
-      </w:pPr>
-      <w:r>
-        <w:rPr>
-          <w:rFonts w:ascii="Times New Roman" w:hAnsi="Times New Roman" w:cs="Times New Roman"/>
-          <w:sz w:val="24"/>
-          <w:szCs w:val="24"/>
-        </w:rPr>
-        <w:t>Please list 3-4 unique selling p</w:t>
-      </w:r>
-      <w:r>
-        <w:rPr>
-          <w:rFonts w:ascii="Times New Roman" w:hAnsi="Times New Roman" w:cs="Times New Roman"/>
-          <w:sz w:val="24"/>
-          <w:szCs w:val="24"/>
-        </w:rPr>
-        <w:t>oints about the project, aiming to answer to the following questions: What makes it distinctive? What are the particular benefits offered by its content, scope, organization and/or educational features? What needs does it aim to satisfy? Why should someone read your book instead of a similar one?</w:t>
+        <w:rPr>
+          <w:rFonts w:ascii="Times New Roman" w:hAnsi="Times New Roman" w:cs="Times New Roman"/>
+          <w:sz w:val="24"/>
+          <w:szCs w:val="24"/>
+        </w:rPr>
+      </w:pPr>
+      <w:r>
+        <w:rPr>
+          <w:rFonts w:ascii="Times New Roman" w:hAnsi="Times New Roman" w:cs="Times New Roman"/>
+          <w:sz w:val="24"/>
+          <w:szCs w:val="24"/>
+        </w:rPr>
+        <w:t>This work is distinctive because no one has done an in-depth comparison of these two important figures in 20</w:t>
+      </w:r>
+      <w:r>
+        <w:rPr>
+          <w:rFonts w:ascii="Times New Roman" w:hAnsi="Times New Roman" w:cs="Times New Roman"/>
+          <w:sz w:val="24"/>
+          <w:szCs w:val="24"/>
+          <w:vertAlign w:val="superscript"/>
+        </w:rPr>
+        <w:t>th</w:t>
+      </w:r>
+      <w:r>
+        <w:rPr>
+          <w:rFonts w:ascii="Times New Roman" w:hAnsi="Times New Roman" w:cs="Times New Roman"/>
+          <w:sz w:val="24"/>
+          <w:szCs w:val="24"/>
+        </w:rPr>
+        <w:t xml:space="preserve"> century thought. It also discusses nature, philosophy itself, and connects, both of the thinkers to the platonic tradition, and that should be a broader interest all interested in philosophy. Finally, as contemporary political thought is largely focused on the debate between liberalism and post liberalism, this work will clarify the nature of that debate.</w:t>
       </w:r>
     </w:p>
     <w:p>
@@ -1254,6 +1207,7 @@
           <w:b/>
           <w:szCs w:val="24"/>
         </w:rPr>
+        <w:lastRenderedPageBreak/>
         <w:t>Competition</w:t>
       </w:r>
     </w:p>
@@ -1282,18 +1236,264 @@
       <w:r>
         <w:rPr>
           <w:rFonts w:ascii="Times New Roman" w:hAnsi="Times New Roman" w:cs="Times New Roman"/>
-          <w:sz w:val="24"/>
-          <w:szCs w:val="24"/>
-        </w:rPr>
-        <w:t>Please list (including author, title and publisher) those publications that your project will be competing with. These might not be direct competitors, but simply what your primary readership is buying/using at the moment. What are the key benefits of your project over and above these other publications?</w:t>
-      </w:r>
-      <w:r>
-        <w:rPr>
-          <w:rFonts w:ascii="Times New Roman" w:hAnsi="Times New Roman" w:cs="Times New Roman"/>
-          <w:sz w:val="24"/>
-          <w:szCs w:val="24"/>
-        </w:rPr>
-        <w:t xml:space="preserve"> If possible, also include 2-3 Palgrave Macmillan titles so that we can better position your work within our larger publishing program.</w:t>
+          <w:i/>
+          <w:iCs/>
+          <w:sz w:val="24"/>
+          <w:szCs w:val="24"/>
+        </w:rPr>
+        <w:t xml:space="preserve">The Eric </w:t>
+      </w:r>
+      <w:proofErr w:type="spellStart"/>
+      <w:r>
+        <w:rPr>
+          <w:rFonts w:ascii="Times New Roman" w:hAnsi="Times New Roman" w:cs="Times New Roman"/>
+          <w:i/>
+          <w:iCs/>
+          <w:sz w:val="24"/>
+          <w:szCs w:val="24"/>
+        </w:rPr>
+        <w:t>Voegelin</w:t>
+      </w:r>
+      <w:proofErr w:type="spellEnd"/>
+      <w:r>
+        <w:rPr>
+          <w:rFonts w:ascii="Times New Roman" w:hAnsi="Times New Roman" w:cs="Times New Roman"/>
+          <w:i/>
+          <w:iCs/>
+          <w:sz w:val="24"/>
+          <w:szCs w:val="24"/>
+        </w:rPr>
+        <w:t xml:space="preserve"> Reader: Politics, History, Consciousness</w:t>
+      </w:r>
+      <w:r>
+        <w:rPr>
+          <w:rFonts w:ascii="Times New Roman" w:hAnsi="Times New Roman" w:cs="Times New Roman"/>
+          <w:sz w:val="24"/>
+          <w:szCs w:val="24"/>
+        </w:rPr>
+        <w:t xml:space="preserve">, </w:t>
+      </w:r>
+      <w:r>
+        <w:rPr>
+          <w:rFonts w:ascii="Times New Roman" w:hAnsi="Times New Roman" w:cs="Times New Roman"/>
+          <w:sz w:val="24"/>
+          <w:szCs w:val="24"/>
+        </w:rPr>
+        <w:t>Dr. Charles R. Embry, Glenn Hughes</w:t>
+      </w:r>
+      <w:r>
+        <w:rPr>
+          <w:rFonts w:ascii="Times New Roman" w:hAnsi="Times New Roman" w:cs="Times New Roman"/>
+          <w:sz w:val="24"/>
+          <w:szCs w:val="24"/>
+        </w:rPr>
+        <w:t xml:space="preserve">, </w:t>
+      </w:r>
+      <w:r>
+        <w:rPr>
+          <w:rFonts w:ascii="Times New Roman" w:hAnsi="Times New Roman" w:cs="Times New Roman"/>
+          <w:sz w:val="24"/>
+          <w:szCs w:val="24"/>
+        </w:rPr>
+        <w:t>University of Missouri</w:t>
+      </w:r>
+      <w:r>
+        <w:rPr>
+          <w:rFonts w:ascii="Times New Roman" w:hAnsi="Times New Roman" w:cs="Times New Roman"/>
+          <w:sz w:val="24"/>
+          <w:szCs w:val="24"/>
+        </w:rPr>
+        <w:t>.</w:t>
+      </w:r>
+    </w:p>
+    <w:p>
+      <w:pPr>
+        <w:rPr>
+          <w:rFonts w:ascii="Times New Roman" w:hAnsi="Times New Roman" w:cs="Times New Roman"/>
+          <w:sz w:val="24"/>
+          <w:szCs w:val="24"/>
+        </w:rPr>
+      </w:pPr>
+      <w:r>
+        <w:rPr>
+          <w:rFonts w:ascii="Times New Roman" w:hAnsi="Times New Roman" w:cs="Times New Roman"/>
+          <w:i/>
+          <w:iCs/>
+          <w:sz w:val="24"/>
+          <w:szCs w:val="24"/>
+        </w:rPr>
+        <w:t xml:space="preserve">Revolt Against Modernity: Leo Strauss, Eric </w:t>
+      </w:r>
+      <w:proofErr w:type="spellStart"/>
+      <w:r>
+        <w:rPr>
+          <w:rFonts w:ascii="Times New Roman" w:hAnsi="Times New Roman" w:cs="Times New Roman"/>
+          <w:i/>
+          <w:iCs/>
+          <w:sz w:val="24"/>
+          <w:szCs w:val="24"/>
+        </w:rPr>
+        <w:t>Voegelin</w:t>
+      </w:r>
+      <w:proofErr w:type="spellEnd"/>
+      <w:r>
+        <w:rPr>
+          <w:rFonts w:ascii="Times New Roman" w:hAnsi="Times New Roman" w:cs="Times New Roman"/>
+          <w:i/>
+          <w:iCs/>
+          <w:sz w:val="24"/>
+          <w:szCs w:val="24"/>
+        </w:rPr>
+        <w:t>, and the Search for a Post-Liberal Order</w:t>
+      </w:r>
+      <w:r>
+        <w:rPr>
+          <w:rFonts w:ascii="Times New Roman" w:hAnsi="Times New Roman" w:cs="Times New Roman"/>
+          <w:sz w:val="24"/>
+          <w:szCs w:val="24"/>
+        </w:rPr>
+        <w:t xml:space="preserve">, Ted McAllister, </w:t>
+      </w:r>
+      <w:r>
+        <w:rPr>
+          <w:rFonts w:ascii="Times New Roman" w:hAnsi="Times New Roman" w:cs="Times New Roman"/>
+          <w:sz w:val="24"/>
+          <w:szCs w:val="24"/>
+        </w:rPr>
+        <w:t>University Press of Kansas</w:t>
+      </w:r>
+      <w:r>
+        <w:rPr>
+          <w:rFonts w:ascii="Times New Roman" w:hAnsi="Times New Roman" w:cs="Times New Roman"/>
+          <w:sz w:val="24"/>
+          <w:szCs w:val="24"/>
+        </w:rPr>
+        <w:t>.</w:t>
+      </w:r>
+    </w:p>
+    <w:p>
+      <w:pPr>
+        <w:rPr>
+          <w:rFonts w:ascii="Times New Roman" w:hAnsi="Times New Roman" w:cs="Times New Roman"/>
+          <w:sz w:val="24"/>
+          <w:szCs w:val="24"/>
+        </w:rPr>
+      </w:pPr>
+      <w:r>
+        <w:rPr>
+          <w:rFonts w:ascii="Times New Roman" w:hAnsi="Times New Roman" w:cs="Times New Roman"/>
+          <w:i/>
+          <w:iCs/>
+          <w:sz w:val="24"/>
+          <w:szCs w:val="24"/>
+        </w:rPr>
+        <w:t>Michael Oakeshott on the Human Condition</w:t>
+      </w:r>
+      <w:r>
+        <w:rPr>
+          <w:rFonts w:ascii="Times New Roman" w:hAnsi="Times New Roman" w:cs="Times New Roman"/>
+          <w:sz w:val="24"/>
+          <w:szCs w:val="24"/>
+        </w:rPr>
+        <w:t>, Timothy Fuller, Liberty Fund.</w:t>
+      </w:r>
+    </w:p>
+    <w:p>
+      <w:pPr>
+        <w:rPr>
+          <w:rFonts w:ascii="Times New Roman" w:hAnsi="Times New Roman" w:cs="Times New Roman"/>
+          <w:sz w:val="24"/>
+          <w:szCs w:val="24"/>
+        </w:rPr>
+      </w:pPr>
+      <w:r>
+        <w:rPr>
+          <w:rFonts w:ascii="Times New Roman" w:hAnsi="Times New Roman" w:cs="Times New Roman"/>
+          <w:i/>
+          <w:iCs/>
+          <w:sz w:val="24"/>
+          <w:szCs w:val="24"/>
+        </w:rPr>
+        <w:t>Challenges in Classical Liberalism</w:t>
+      </w:r>
+      <w:r>
+        <w:rPr>
+          <w:rFonts w:ascii="Times New Roman" w:hAnsi="Times New Roman" w:cs="Times New Roman"/>
+          <w:sz w:val="24"/>
+          <w:szCs w:val="24"/>
+        </w:rPr>
+        <w:t xml:space="preserve">, Alice L. </w:t>
+      </w:r>
+      <w:proofErr w:type="spellStart"/>
+      <w:r>
+        <w:rPr>
+          <w:rFonts w:ascii="Times New Roman" w:hAnsi="Times New Roman" w:cs="Times New Roman"/>
+          <w:sz w:val="24"/>
+          <w:szCs w:val="24"/>
+        </w:rPr>
+        <w:t>Kassens</w:t>
+      </w:r>
+      <w:proofErr w:type="spellEnd"/>
+      <w:r>
+        <w:rPr>
+          <w:rFonts w:ascii="Times New Roman" w:hAnsi="Times New Roman" w:cs="Times New Roman"/>
+          <w:sz w:val="24"/>
+          <w:szCs w:val="24"/>
+        </w:rPr>
+        <w:t>, Joshua C. Hall</w:t>
+      </w:r>
+      <w:r>
+        <w:rPr>
+          <w:rFonts w:ascii="Times New Roman" w:hAnsi="Times New Roman" w:cs="Times New Roman"/>
+          <w:sz w:val="24"/>
+          <w:szCs w:val="24"/>
+        </w:rPr>
+        <w:t>, Palgrave.</w:t>
+      </w:r>
+    </w:p>
+    <w:p>
+      <w:pPr>
+        <w:rPr>
+          <w:rFonts w:ascii="Times New Roman" w:hAnsi="Times New Roman" w:cs="Times New Roman"/>
+          <w:sz w:val="24"/>
+          <w:szCs w:val="24"/>
+        </w:rPr>
+      </w:pPr>
+      <w:r>
+        <w:rPr>
+          <w:rFonts w:ascii="Times New Roman" w:hAnsi="Times New Roman" w:cs="Times New Roman"/>
+          <w:i/>
+          <w:iCs/>
+          <w:sz w:val="24"/>
+          <w:szCs w:val="24"/>
+        </w:rPr>
+        <w:t>Hayek and Post-War Chinese Liberalism</w:t>
+      </w:r>
+      <w:r>
+        <w:rPr>
+          <w:rFonts w:ascii="Times New Roman" w:hAnsi="Times New Roman" w:cs="Times New Roman"/>
+          <w:sz w:val="24"/>
+          <w:szCs w:val="24"/>
+        </w:rPr>
+        <w:t xml:space="preserve">, </w:t>
+      </w:r>
+      <w:proofErr w:type="spellStart"/>
+      <w:r>
+        <w:rPr>
+          <w:rFonts w:ascii="Times New Roman" w:hAnsi="Times New Roman" w:cs="Times New Roman"/>
+          <w:sz w:val="24"/>
+          <w:szCs w:val="24"/>
+        </w:rPr>
+        <w:t>Chor-yeung</w:t>
+      </w:r>
+      <w:proofErr w:type="spellEnd"/>
+      <w:r>
+        <w:rPr>
+          <w:rFonts w:ascii="Times New Roman" w:hAnsi="Times New Roman" w:cs="Times New Roman"/>
+          <w:sz w:val="24"/>
+          <w:szCs w:val="24"/>
+        </w:rPr>
+        <w:t xml:space="preserve"> Cheung, Palgrave.</w:t>
       </w:r>
     </w:p>
     <w:p>
@@ -1333,44 +1533,6 @@
     </w:p>
     <w:p>
       <w:pPr>
-        <w:tabs>
-          <w:tab w:val="left" w:pos="360"/>
-        </w:tabs>
-        <w:spacing w:after="0" w:line="240" w:lineRule="auto"/>
-        <w:rPr>
-          <w:rFonts w:ascii="Times New Roman" w:hAnsi="Times New Roman" w:cs="Times New Roman"/>
-          <w:b/>
-          <w:sz w:val="24"/>
-          <w:szCs w:val="24"/>
-        </w:rPr>
-      </w:pPr>
-    </w:p>
-    <w:p>
-      <w:pPr>
-        <w:pStyle w:val="ListParagraph"/>
-        <w:numPr>
-          <w:ilvl w:val="0"/>
-          <w:numId w:val="7"/>
-        </w:numPr>
-        <w:tabs>
-          <w:tab w:val="left" w:pos="360"/>
-        </w:tabs>
-        <w:ind w:left="0" w:firstLine="0"/>
-        <w:rPr>
-          <w:rFonts w:ascii="Times New Roman" w:hAnsi="Times New Roman"/>
-          <w:szCs w:val="24"/>
-        </w:rPr>
-      </w:pPr>
-      <w:r>
-        <w:rPr>
-          <w:rFonts w:ascii="Times New Roman" w:hAnsi="Times New Roman"/>
-          <w:szCs w:val="24"/>
-        </w:rPr>
-        <w:t xml:space="preserve">Estimate of how long you expect the final project to be (word count): </w:t>
-      </w:r>
-    </w:p>
-    <w:p>
-      <w:pPr>
         <w:pStyle w:val="ListParagraph"/>
         <w:tabs>
           <w:tab w:val="left" w:pos="360"/>
@@ -1385,46 +1547,21 @@
     <w:p>
       <w:pPr>
         <w:pStyle w:val="ListParagraph"/>
-        <w:numPr>
-          <w:ilvl w:val="0"/>
-          <w:numId w:val="7"/>
-        </w:numPr>
         <w:tabs>
           <w:tab w:val="left" w:pos="360"/>
         </w:tabs>
-        <w:ind w:left="0" w:firstLine="0"/>
-        <w:rPr>
-          <w:rFonts w:ascii="Times New Roman" w:hAnsi="Times New Roman"/>
-          <w:szCs w:val="24"/>
-        </w:rPr>
-      </w:pPr>
-      <w:r>
-        <w:rPr>
-          <w:rFonts w:ascii="Times New Roman" w:hAnsi="Times New Roman"/>
-          <w:szCs w:val="24"/>
-        </w:rPr>
-        <w:t xml:space="preserve">Please suggest </w:t>
-      </w:r>
-      <w:r>
-        <w:rPr>
-          <w:rFonts w:ascii="Times New Roman" w:hAnsi="Times New Roman"/>
-          <w:szCs w:val="24"/>
-        </w:rPr>
-        <w:t xml:space="preserve">5-6 </w:t>
-      </w:r>
-      <w:r>
-        <w:rPr>
-          <w:rFonts w:ascii="Times New Roman" w:hAnsi="Times New Roman"/>
-          <w:szCs w:val="24"/>
-        </w:rPr>
-        <w:t xml:space="preserve"> keywords, or Google search terms, that people would use if they were looking for the inf</w:t>
-      </w:r>
-      <w:r>
-        <w:rPr>
-          <w:rFonts w:ascii="Times New Roman" w:hAnsi="Times New Roman"/>
-          <w:szCs w:val="24"/>
-        </w:rPr>
-        <w:t>ormation contained in the book:</w:t>
+        <w:ind w:left="0"/>
+        <w:rPr>
+          <w:rFonts w:ascii="Times New Roman" w:hAnsi="Times New Roman"/>
+          <w:szCs w:val="24"/>
+        </w:rPr>
+      </w:pPr>
+      <w:r>
+        <w:rPr>
+          <w:rFonts w:ascii="Times New Roman" w:hAnsi="Times New Roman"/>
+          <w:szCs w:val="24"/>
+        </w:rPr>
+        <w:t>Completion date: 16 months after project green light.</w:t>
       </w:r>
     </w:p>
     <w:p>
@@ -1452,65 +1589,19 @@
           <w:szCs w:val="24"/>
         </w:rPr>
       </w:pPr>
-    </w:p>
-    <w:p>
-      <w:pPr>
-        <w:pStyle w:val="ListParagraph"/>
-        <w:numPr>
-          <w:ilvl w:val="0"/>
-          <w:numId w:val="7"/>
-        </w:numPr>
-        <w:tabs>
-          <w:tab w:val="left" w:pos="360"/>
-        </w:tabs>
-        <w:ind w:left="0" w:firstLine="0"/>
-        <w:rPr>
-          <w:rFonts w:ascii="Times New Roman" w:hAnsi="Times New Roman"/>
-          <w:szCs w:val="24"/>
-        </w:rPr>
-      </w:pPr>
-      <w:r>
-        <w:rPr>
-          <w:rFonts w:ascii="Times New Roman" w:hAnsi="Times New Roman"/>
-          <w:szCs w:val="24"/>
-        </w:rPr>
-        <w:t>Will any of your work included in this manuscript have been published previously? This might include (either in their entirety or in significant sections) journal articles, working papers, chapters in edited collections, etc. Please note that we require the ability to publish and sell the work in print and digital formats and will need to ensure that all relevant permissions are cleared in order to proceed with publication.</w:t>
-      </w:r>
-    </w:p>
-    <w:p>
-      <w:pPr>
-        <w:tabs>
-          <w:tab w:val="left" w:pos="360"/>
-        </w:tabs>
-        <w:rPr>
-          <w:rFonts w:ascii="Times New Roman" w:hAnsi="Times New Roman" w:cs="Times New Roman"/>
-          <w:sz w:val="24"/>
-          <w:szCs w:val="24"/>
-        </w:rPr>
-      </w:pPr>
-    </w:p>
-    <w:p>
-      <w:pPr>
-        <w:pStyle w:val="ListParagraph"/>
-        <w:numPr>
-          <w:ilvl w:val="0"/>
-          <w:numId w:val="8"/>
-        </w:numPr>
-        <w:tabs>
-          <w:tab w:val="left" w:pos="360"/>
-        </w:tabs>
-        <w:ind w:left="0" w:firstLine="0"/>
-        <w:rPr>
-          <w:rFonts w:ascii="Times New Roman" w:hAnsi="Times New Roman"/>
-          <w:szCs w:val="24"/>
-        </w:rPr>
-      </w:pPr>
-      <w:r>
-        <w:rPr>
-          <w:rFonts w:ascii="Times New Roman" w:hAnsi="Times New Roman"/>
-          <w:szCs w:val="24"/>
-        </w:rPr>
-        <w:t>Please give the percentage of the manuscript that is comprised of previously published work.</w:t>
+      <w:r>
+        <w:rPr>
+          <w:rFonts w:ascii="Times New Roman" w:hAnsi="Times New Roman"/>
+          <w:szCs w:val="24"/>
+        </w:rPr>
+        <w:t>Length: 80,000 words</w:t>
+      </w:r>
+      <w:r>
+        <w:rPr>
+          <w:rFonts w:ascii="Times New Roman" w:hAnsi="Times New Roman"/>
+          <w:szCs w:val="24"/>
+        </w:rPr>
+        <w:t xml:space="preserve"> </w:t>
       </w:r>
     </w:p>
     <w:p>
@@ -1538,111 +1629,75 @@
           <w:szCs w:val="24"/>
         </w:rPr>
       </w:pPr>
+      <w:r>
+        <w:rPr>
+          <w:rFonts w:ascii="Times New Roman" w:hAnsi="Times New Roman"/>
+          <w:szCs w:val="24"/>
+        </w:rPr>
+        <w:t xml:space="preserve">Keywords: Oakeshott, </w:t>
+      </w:r>
+      <w:proofErr w:type="spellStart"/>
+      <w:r>
+        <w:rPr>
+          <w:rFonts w:ascii="Times New Roman" w:hAnsi="Times New Roman"/>
+          <w:szCs w:val="24"/>
+        </w:rPr>
+        <w:t>Voegelin</w:t>
+      </w:r>
+      <w:proofErr w:type="spellEnd"/>
+      <w:r>
+        <w:rPr>
+          <w:rFonts w:ascii="Times New Roman" w:hAnsi="Times New Roman"/>
+          <w:szCs w:val="24"/>
+        </w:rPr>
+        <w:t>, Hobbes, philosophy, liberalism, post-liberalism</w:t>
+      </w:r>
     </w:p>
     <w:p>
       <w:pPr>
         <w:pStyle w:val="ListParagraph"/>
-        <w:numPr>
-          <w:ilvl w:val="0"/>
-          <w:numId w:val="8"/>
-        </w:numPr>
         <w:tabs>
           <w:tab w:val="left" w:pos="360"/>
         </w:tabs>
-        <w:ind w:left="0" w:firstLine="0"/>
-        <w:rPr>
-          <w:rFonts w:ascii="Times New Roman" w:hAnsi="Times New Roman"/>
-          <w:szCs w:val="24"/>
-        </w:rPr>
-      </w:pPr>
-      <w:r>
-        <w:rPr>
-          <w:rFonts w:ascii="Times New Roman" w:hAnsi="Times New Roman"/>
-          <w:szCs w:val="24"/>
-        </w:rPr>
-        <w:t>Please provide details of previously published material included in the text along wi</w:t>
-      </w:r>
-      <w:r>
-        <w:rPr>
-          <w:rFonts w:ascii="Times New Roman" w:hAnsi="Times New Roman"/>
-          <w:szCs w:val="24"/>
-        </w:rPr>
-        <w:t xml:space="preserve">th details of copyright holders and/or publishers. Make sure to highlight if any of this content was </w:t>
-      </w:r>
-      <w:r>
-        <w:rPr>
-          <w:rFonts w:ascii="Times New Roman" w:hAnsi="Times New Roman"/>
-          <w:szCs w:val="24"/>
-        </w:rPr>
-        <w:t xml:space="preserve">previously </w:t>
-      </w:r>
-      <w:r>
-        <w:rPr>
-          <w:rFonts w:ascii="Times New Roman" w:hAnsi="Times New Roman"/>
-          <w:szCs w:val="24"/>
-        </w:rPr>
-        <w:t xml:space="preserve">published open access. </w:t>
-      </w:r>
-    </w:p>
-    <w:p>
-      <w:pPr>
+        <w:ind w:left="0"/>
+        <w:rPr>
+          <w:rFonts w:ascii="Times New Roman" w:hAnsi="Times New Roman"/>
+          <w:szCs w:val="24"/>
+        </w:rPr>
+      </w:pPr>
+    </w:p>
+    <w:p>
+      <w:pPr>
+        <w:pStyle w:val="ListParagraph"/>
         <w:tabs>
           <w:tab w:val="left" w:pos="360"/>
         </w:tabs>
-        <w:rPr>
-          <w:rFonts w:ascii="Times New Roman" w:hAnsi="Times New Roman" w:cs="Times New Roman"/>
-          <w:sz w:val="24"/>
-          <w:szCs w:val="24"/>
-        </w:rPr>
-      </w:pPr>
-    </w:p>
-    <w:p>
-      <w:pPr>
+        <w:ind w:left="0"/>
+        <w:rPr>
+          <w:rFonts w:ascii="Times New Roman" w:hAnsi="Times New Roman"/>
+          <w:szCs w:val="24"/>
+        </w:rPr>
+      </w:pPr>
+      <w:r>
+        <w:rPr>
+          <w:rFonts w:ascii="Times New Roman" w:hAnsi="Times New Roman"/>
+          <w:szCs w:val="24"/>
+        </w:rPr>
+        <w:t>No previously published work will be included.</w:t>
+      </w:r>
+    </w:p>
+    <w:p>
+      <w:pPr>
+        <w:pStyle w:val="ListParagraph"/>
         <w:tabs>
           <w:tab w:val="left" w:pos="360"/>
         </w:tabs>
-        <w:rPr>
-          <w:rFonts w:ascii="Times New Roman" w:hAnsi="Times New Roman" w:cs="Times New Roman"/>
-          <w:sz w:val="24"/>
-          <w:szCs w:val="24"/>
-        </w:rPr>
-      </w:pPr>
-      <w:r>
-        <w:rPr>
-          <w:rFonts w:ascii="Times New Roman" w:hAnsi="Times New Roman" w:cs="Times New Roman"/>
-          <w:sz w:val="24"/>
-          <w:szCs w:val="24"/>
-        </w:rPr>
-        <w:t xml:space="preserve">Seeking permission from copyright holders can be very time consuming and expensive. We therefore recommend that you keep to a minimum the inclusion of third party material (such as tables, figures, illustrations, photographs, quotations, and epigraphs). If you cannot avoid </w:t>
-      </w:r>
-      <w:r>
-        <w:rPr>
-          <w:rFonts w:ascii="Times New Roman" w:hAnsi="Times New Roman" w:cs="Times New Roman"/>
-          <w:sz w:val="24"/>
-          <w:szCs w:val="24"/>
-        </w:rPr>
-        <w:lastRenderedPageBreak/>
-        <w:t xml:space="preserve">including such material please be aware that, unless otherwise agreed with your editor, it will be your responsibility to obtain permission to use the material in print and online. Please confirm whether you intend to include third party material and supply details. Authors may find further information on permissions and copyright </w:t>
-      </w:r>
-      <w:hyperlink r:id="rId8" w:history="1">
-        <w:r>
-          <w:rPr>
-            <w:rStyle w:val="Hyperlink"/>
-            <w:rFonts w:ascii="Times New Roman" w:hAnsi="Times New Roman" w:cs="Times New Roman"/>
-            <w:sz w:val="24"/>
-            <w:szCs w:val="24"/>
-          </w:rPr>
-          <w:t>here</w:t>
-        </w:r>
-      </w:hyperlink>
-      <w:r>
-        <w:rPr>
-          <w:rFonts w:ascii="Times New Roman" w:hAnsi="Times New Roman" w:cs="Times New Roman"/>
-          <w:sz w:val="24"/>
-          <w:szCs w:val="24"/>
-        </w:rPr>
-        <w:t>.</w:t>
-      </w:r>
+        <w:ind w:left="0"/>
+        <w:rPr>
+          <w:rFonts w:ascii="Times New Roman" w:hAnsi="Times New Roman"/>
+          <w:szCs w:val="24"/>
+        </w:rPr>
+      </w:pPr>
     </w:p>
     <w:p>
       <w:pPr>
@@ -1655,37 +1710,55 @@
           <w:szCs w:val="24"/>
         </w:rPr>
       </w:pPr>
-    </w:p>
-    <w:p>
-      <w:pPr>
-        <w:pStyle w:val="ListParagraph"/>
-        <w:numPr>
-          <w:ilvl w:val="0"/>
-          <w:numId w:val="7"/>
-        </w:numPr>
+      <w:r>
+        <w:rPr>
+          <w:rFonts w:ascii="Times New Roman" w:hAnsi="Times New Roman" w:cs="Times New Roman"/>
+          <w:sz w:val="24"/>
+          <w:szCs w:val="24"/>
+        </w:rPr>
+        <w:t>Experts:</w:t>
+      </w:r>
+    </w:p>
+    <w:p>
+      <w:pPr>
         <w:tabs>
           <w:tab w:val="left" w:pos="360"/>
-          <w:tab w:val="left" w:pos="851"/>
         </w:tabs>
-        <w:ind w:left="0" w:firstLine="0"/>
-        <w:rPr>
-          <w:rFonts w:ascii="Times New Roman" w:hAnsi="Times New Roman"/>
-          <w:szCs w:val="24"/>
-        </w:rPr>
-      </w:pPr>
-      <w:r>
-        <w:rPr>
-          <w:rFonts w:ascii="Times New Roman" w:hAnsi="Times New Roman"/>
-          <w:szCs w:val="24"/>
-        </w:rPr>
-        <w:t>Will the project include interviews carried out by you or your contributors? If so please give details.</w:t>
+        <w:rPr>
+          <w:rFonts w:ascii="Times New Roman" w:hAnsi="Times New Roman" w:cs="Times New Roman"/>
+          <w:sz w:val="24"/>
+          <w:szCs w:val="24"/>
+        </w:rPr>
+      </w:pPr>
+      <w:r>
+        <w:rPr>
+          <w:rFonts w:ascii="Times New Roman" w:hAnsi="Times New Roman" w:cs="Times New Roman"/>
+          <w:sz w:val="24"/>
+          <w:szCs w:val="24"/>
+        </w:rPr>
+        <w:t>Ken McIntyre</w:t>
+      </w:r>
+      <w:r>
+        <w:rPr>
+          <w:rFonts w:ascii="Times New Roman" w:hAnsi="Times New Roman" w:cs="Times New Roman"/>
+          <w:sz w:val="24"/>
+          <w:szCs w:val="24"/>
+        </w:rPr>
+        <w:t xml:space="preserve">, Sam Houston State University, </w:t>
+      </w:r>
+      <w:r>
+        <w:rPr>
+          <w:rFonts w:ascii="Times New Roman" w:hAnsi="Times New Roman" w:cs="Times New Roman"/>
+          <w:sz w:val="24"/>
+          <w:szCs w:val="24"/>
+        </w:rPr>
+        <w:t>kbm014@shsu.edu</w:t>
       </w:r>
     </w:p>
     <w:p>
       <w:pPr>
         <w:tabs>
           <w:tab w:val="left" w:pos="360"/>
-          <w:tab w:val="left" w:pos="851"/>
         </w:tabs>
         <w:rPr>
           <w:rFonts w:ascii="Times New Roman" w:hAnsi="Times New Roman" w:cs="Times New Roman"/>
@@ -1693,851 +1766,187 @@
           <w:szCs w:val="24"/>
         </w:rPr>
       </w:pPr>
-    </w:p>
-    <w:p>
-      <w:pPr>
-        <w:pStyle w:val="ListParagraph"/>
-        <w:numPr>
-          <w:ilvl w:val="0"/>
-          <w:numId w:val="7"/>
-        </w:numPr>
+      <w:r>
+        <w:rPr>
+          <w:rFonts w:ascii="Times New Roman" w:hAnsi="Times New Roman" w:cs="Times New Roman"/>
+          <w:sz w:val="24"/>
+          <w:szCs w:val="24"/>
+        </w:rPr>
+        <w:t>Timothy Fuller</w:t>
+      </w:r>
+      <w:r>
+        <w:rPr>
+          <w:rFonts w:ascii="Times New Roman" w:hAnsi="Times New Roman" w:cs="Times New Roman"/>
+          <w:sz w:val="24"/>
+          <w:szCs w:val="24"/>
+        </w:rPr>
+        <w:t xml:space="preserve">, Colorado College, </w:t>
+      </w:r>
+      <w:r>
+        <w:rPr>
+          <w:rFonts w:ascii="Times New Roman" w:hAnsi="Times New Roman" w:cs="Times New Roman"/>
+          <w:sz w:val="24"/>
+          <w:szCs w:val="24"/>
+        </w:rPr>
+        <w:t>TFuller@coloradocollege.edu</w:t>
+      </w:r>
+    </w:p>
+    <w:p>
+      <w:pPr>
         <w:tabs>
           <w:tab w:val="left" w:pos="360"/>
-          <w:tab w:val="left" w:pos="851"/>
         </w:tabs>
-        <w:ind w:left="0" w:firstLine="0"/>
-        <w:rPr>
-          <w:rFonts w:ascii="Times New Roman" w:hAnsi="Times New Roman"/>
-          <w:szCs w:val="24"/>
-        </w:rPr>
-      </w:pPr>
-      <w:r>
-        <w:rPr>
-          <w:rFonts w:ascii="Times New Roman" w:hAnsi="Times New Roman"/>
-          <w:szCs w:val="24"/>
-        </w:rPr>
-        <w:t>Is the book based on your PhD/PhD research? If so, is your thesis available electronically anywhere, e.g. an institutional repository?</w:t>
-      </w:r>
-    </w:p>
-    <w:p>
-      <w:pPr>
-        <w:pStyle w:val="ListParagraph"/>
+        <w:rPr>
+          <w:rFonts w:ascii="Times New Roman" w:hAnsi="Times New Roman" w:cs="Times New Roman"/>
+          <w:sz w:val="24"/>
+          <w:szCs w:val="24"/>
+          <w:lang w:val="it-IT"/>
+        </w:rPr>
+      </w:pPr>
+      <w:r>
+        <w:rPr>
+          <w:rFonts w:ascii="Times New Roman" w:hAnsi="Times New Roman" w:cs="Times New Roman"/>
+          <w:sz w:val="24"/>
+          <w:szCs w:val="24"/>
+          <w:lang w:val="it-IT"/>
+        </w:rPr>
+        <w:t>Michael Federici</w:t>
+      </w:r>
+      <w:r>
+        <w:rPr>
+          <w:rFonts w:ascii="Times New Roman" w:hAnsi="Times New Roman" w:cs="Times New Roman"/>
+          <w:sz w:val="24"/>
+          <w:szCs w:val="24"/>
+          <w:lang w:val="it-IT"/>
+        </w:rPr>
+        <w:t xml:space="preserve">, </w:t>
+      </w:r>
+      <w:r>
+        <w:rPr>
+          <w:rFonts w:ascii="Times New Roman" w:hAnsi="Times New Roman" w:cs="Times New Roman"/>
+          <w:sz w:val="24"/>
+          <w:szCs w:val="24"/>
+          <w:lang w:val="it-IT"/>
+        </w:rPr>
+        <w:t xml:space="preserve">Middle Tennessee State University, </w:t>
+      </w:r>
+      <w:r>
+        <w:rPr>
+          <w:rFonts w:ascii="Times New Roman" w:hAnsi="Times New Roman" w:cs="Times New Roman"/>
+          <w:sz w:val="24"/>
+          <w:szCs w:val="24"/>
+          <w:lang w:val="it-IT"/>
+        </w:rPr>
+        <w:t>michael.federici@mtsu.edu</w:t>
+      </w:r>
+    </w:p>
+    <w:p>
+      <w:pPr>
         <w:tabs>
           <w:tab w:val="left" w:pos="360"/>
-          <w:tab w:val="left" w:pos="851"/>
         </w:tabs>
-        <w:ind w:left="0"/>
-        <w:rPr>
-          <w:rFonts w:ascii="Times New Roman" w:hAnsi="Times New Roman"/>
-          <w:szCs w:val="24"/>
-        </w:rPr>
-      </w:pPr>
-    </w:p>
-    <w:p>
-      <w:pPr>
-        <w:pStyle w:val="ListParagraph"/>
+        <w:rPr>
+          <w:rFonts w:ascii="Times New Roman" w:hAnsi="Times New Roman" w:cs="Times New Roman"/>
+          <w:sz w:val="24"/>
+          <w:szCs w:val="24"/>
+        </w:rPr>
+      </w:pPr>
+      <w:r>
+        <w:rPr>
+          <w:rFonts w:ascii="Times New Roman" w:hAnsi="Times New Roman" w:cs="Times New Roman"/>
+          <w:sz w:val="24"/>
+          <w:szCs w:val="24"/>
+        </w:rPr>
+        <w:t>David Corey</w:t>
+      </w:r>
+      <w:r>
+        <w:rPr>
+          <w:rFonts w:ascii="Times New Roman" w:hAnsi="Times New Roman" w:cs="Times New Roman"/>
+          <w:sz w:val="24"/>
+          <w:szCs w:val="24"/>
+        </w:rPr>
+        <w:t xml:space="preserve">, Baylor University, </w:t>
+      </w:r>
+      <w:r>
+        <w:rPr>
+          <w:rFonts w:ascii="Times New Roman" w:hAnsi="Times New Roman" w:cs="Times New Roman"/>
+          <w:sz w:val="24"/>
+          <w:szCs w:val="24"/>
+        </w:rPr>
+        <w:t>David_D_Corey@baylor.edu</w:t>
+      </w:r>
+    </w:p>
+    <w:p>
+      <w:pPr>
         <w:tabs>
           <w:tab w:val="left" w:pos="360"/>
-          <w:tab w:val="left" w:pos="851"/>
         </w:tabs>
-        <w:ind w:left="0"/>
-        <w:rPr>
-          <w:rFonts w:ascii="Times New Roman" w:hAnsi="Times New Roman"/>
-          <w:szCs w:val="24"/>
-        </w:rPr>
-      </w:pPr>
-    </w:p>
-    <w:p>
-      <w:pPr>
-        <w:pStyle w:val="ListParagraph"/>
-        <w:numPr>
-          <w:ilvl w:val="0"/>
-          <w:numId w:val="7"/>
-        </w:numPr>
+        <w:rPr>
+          <w:rFonts w:ascii="Times New Roman" w:hAnsi="Times New Roman" w:cs="Times New Roman"/>
+          <w:sz w:val="24"/>
+          <w:szCs w:val="24"/>
+        </w:rPr>
+      </w:pPr>
+      <w:r>
+        <w:rPr>
+          <w:rFonts w:ascii="Times New Roman" w:hAnsi="Times New Roman" w:cs="Times New Roman"/>
+          <w:sz w:val="24"/>
+          <w:szCs w:val="24"/>
+        </w:rPr>
+        <w:t>David Boucher</w:t>
+      </w:r>
+      <w:r>
+        <w:rPr>
+          <w:rFonts w:ascii="Times New Roman" w:hAnsi="Times New Roman" w:cs="Times New Roman"/>
+          <w:sz w:val="24"/>
+          <w:szCs w:val="24"/>
+        </w:rPr>
+        <w:t xml:space="preserve">, Cardiff University, </w:t>
+      </w:r>
+      <w:r>
+        <w:rPr>
+          <w:rFonts w:ascii="Times New Roman" w:hAnsi="Times New Roman" w:cs="Times New Roman"/>
+          <w:sz w:val="24"/>
+          <w:szCs w:val="24"/>
+        </w:rPr>
+        <w:t>BoucherDE@Cardiff.ac.uk</w:t>
+      </w:r>
+    </w:p>
+    <w:p>
+      <w:pPr>
         <w:tabs>
           <w:tab w:val="left" w:pos="360"/>
-          <w:tab w:val="left" w:pos="851"/>
         </w:tabs>
-        <w:ind w:left="0" w:firstLine="0"/>
-        <w:rPr>
-          <w:rFonts w:ascii="Times New Roman" w:hAnsi="Times New Roman"/>
-          <w:szCs w:val="24"/>
-        </w:rPr>
-      </w:pPr>
-      <w:r>
-        <w:rPr>
-          <w:rFonts w:ascii="Times New Roman" w:hAnsi="Times New Roman"/>
-          <w:szCs w:val="24"/>
-        </w:rPr>
-        <w:t xml:space="preserve">If your proposal stems from a specific research project please provide details of the project and the relevant funding bodies below. </w:t>
-      </w:r>
-    </w:p>
-    <w:p>
-      <w:pPr>
-        <w:pStyle w:val="ListParagraph"/>
-        <w:tabs>
-          <w:tab w:val="left" w:pos="360"/>
-          <w:tab w:val="left" w:pos="851"/>
-        </w:tabs>
-        <w:ind w:left="0"/>
-        <w:rPr>
-          <w:rFonts w:ascii="Times New Roman" w:hAnsi="Times New Roman"/>
-          <w:szCs w:val="24"/>
-        </w:rPr>
-      </w:pPr>
-    </w:p>
-    <w:p>
-      <w:pPr>
-        <w:pStyle w:val="ListParagraph"/>
-        <w:numPr>
-          <w:ilvl w:val="0"/>
-          <w:numId w:val="7"/>
-        </w:numPr>
-        <w:tabs>
-          <w:tab w:val="left" w:pos="360"/>
-          <w:tab w:val="left" w:pos="851"/>
-        </w:tabs>
-        <w:ind w:left="0" w:firstLine="0"/>
-        <w:rPr>
-          <w:rFonts w:ascii="Times New Roman" w:hAnsi="Times New Roman"/>
-          <w:szCs w:val="24"/>
-        </w:rPr>
-      </w:pPr>
-      <w:r>
-        <w:rPr>
-          <w:rFonts w:ascii="Times New Roman" w:hAnsi="Times New Roman"/>
-          <w:szCs w:val="24"/>
-        </w:rPr>
-        <w:t xml:space="preserve">Please indicate </w:t>
-      </w:r>
-      <w:r>
-        <w:rPr>
-          <w:rFonts w:ascii="Times New Roman" w:hAnsi="Times New Roman"/>
-          <w:szCs w:val="24"/>
-        </w:rPr>
-        <w:t xml:space="preserve">if </w:t>
-      </w:r>
-      <w:r>
-        <w:rPr>
-          <w:rFonts w:ascii="Times New Roman" w:hAnsi="Times New Roman"/>
-          <w:szCs w:val="24"/>
-        </w:rPr>
-        <w:t>you are interested or</w:t>
-      </w:r>
-      <w:r>
-        <w:rPr>
-          <w:rFonts w:ascii="Times New Roman" w:hAnsi="Times New Roman"/>
-          <w:szCs w:val="24"/>
-        </w:rPr>
-        <w:t xml:space="preserve"> required to publish your work O</w:t>
-      </w:r>
-      <w:r>
-        <w:rPr>
-          <w:rFonts w:ascii="Times New Roman" w:hAnsi="Times New Roman"/>
-          <w:szCs w:val="24"/>
-        </w:rPr>
-        <w:t xml:space="preserve">pen </w:t>
-      </w:r>
-      <w:r>
-        <w:rPr>
-          <w:rFonts w:ascii="Times New Roman" w:hAnsi="Times New Roman"/>
-          <w:szCs w:val="24"/>
-        </w:rPr>
-        <w:t>A</w:t>
-      </w:r>
-      <w:r>
-        <w:rPr>
-          <w:rFonts w:ascii="Times New Roman" w:hAnsi="Times New Roman"/>
-          <w:szCs w:val="24"/>
-        </w:rPr>
-        <w:t xml:space="preserve">ccess. Read more about our open access policies and titles </w:t>
-      </w:r>
-      <w:hyperlink r:id="rId9" w:history="1">
-        <w:r>
-          <w:rPr>
-            <w:rStyle w:val="Hyperlink"/>
-            <w:rFonts w:ascii="Times New Roman" w:hAnsi="Times New Roman"/>
-            <w:szCs w:val="24"/>
-          </w:rPr>
-          <w:t>here</w:t>
-        </w:r>
-      </w:hyperlink>
-      <w:r>
-        <w:rPr>
-          <w:rFonts w:ascii="Times New Roman" w:hAnsi="Times New Roman"/>
-          <w:szCs w:val="24"/>
-        </w:rPr>
-        <w:t xml:space="preserve">. </w:t>
-      </w:r>
-    </w:p>
-    <w:p>
-      <w:pPr>
-        <w:pStyle w:val="ListParagraph"/>
-        <w:tabs>
-          <w:tab w:val="left" w:pos="360"/>
-          <w:tab w:val="left" w:pos="851"/>
-        </w:tabs>
-        <w:ind w:left="0"/>
-        <w:rPr>
-          <w:rFonts w:ascii="Times New Roman" w:hAnsi="Times New Roman"/>
-          <w:szCs w:val="24"/>
-        </w:rPr>
-      </w:pPr>
-    </w:p>
-    <w:p>
-      <w:pPr>
-        <w:pStyle w:val="ListParagraph"/>
-        <w:numPr>
-          <w:ilvl w:val="0"/>
-          <w:numId w:val="7"/>
-        </w:numPr>
-        <w:tabs>
-          <w:tab w:val="left" w:pos="360"/>
-          <w:tab w:val="left" w:pos="851"/>
-        </w:tabs>
-        <w:ind w:left="0" w:firstLine="0"/>
-        <w:rPr>
-          <w:rFonts w:ascii="Times New Roman" w:hAnsi="Times New Roman"/>
-          <w:szCs w:val="24"/>
-        </w:rPr>
-      </w:pPr>
-      <w:r>
-        <w:rPr>
-          <w:rFonts w:ascii="Times New Roman" w:hAnsi="Times New Roman"/>
-          <w:szCs w:val="24"/>
-        </w:rPr>
-        <w:t>Does the project require any illustration? Please indicate whether you envisage including any of the following and, if so, approximately how many.</w:t>
-      </w:r>
-    </w:p>
-    <w:p>
-      <w:pPr>
-        <w:tabs>
-          <w:tab w:val="left" w:pos="360"/>
-          <w:tab w:val="left" w:pos="851"/>
-        </w:tabs>
-        <w:rPr>
-          <w:rFonts w:ascii="Times New Roman" w:hAnsi="Times New Roman" w:cs="Times New Roman"/>
-          <w:sz w:val="24"/>
-          <w:szCs w:val="24"/>
-        </w:rPr>
-      </w:pPr>
-    </w:p>
-    <w:p>
-      <w:pPr>
-        <w:tabs>
-          <w:tab w:val="left" w:pos="360"/>
-          <w:tab w:val="left" w:pos="851"/>
-        </w:tabs>
-        <w:rPr>
-          <w:rFonts w:ascii="Times New Roman" w:hAnsi="Times New Roman" w:cs="Times New Roman"/>
-          <w:sz w:val="24"/>
-          <w:szCs w:val="24"/>
-        </w:rPr>
-      </w:pPr>
-      <w:r>
-        <w:rPr>
-          <w:rFonts w:ascii="Times New Roman" w:hAnsi="Times New Roman" w:cs="Times New Roman"/>
-          <w:sz w:val="24"/>
-          <w:szCs w:val="24"/>
-        </w:rPr>
-        <w:tab/>
-      </w:r>
-      <w:r>
-        <w:rPr>
-          <w:rFonts w:ascii="Times New Roman" w:hAnsi="Times New Roman" w:cs="Times New Roman"/>
-          <w:sz w:val="24"/>
-          <w:szCs w:val="24"/>
-        </w:rPr>
-        <w:tab/>
-      </w:r>
-      <w:r>
-        <w:rPr>
-          <w:rFonts w:ascii="Times New Roman" w:hAnsi="Times New Roman" w:cs="Times New Roman"/>
-          <w:sz w:val="24"/>
-          <w:szCs w:val="24"/>
-        </w:rPr>
-        <w:tab/>
-        <w:t>Tables</w:t>
-      </w:r>
-      <w:r>
-        <w:rPr>
-          <w:rFonts w:ascii="Times New Roman" w:hAnsi="Times New Roman" w:cs="Times New Roman"/>
-          <w:sz w:val="24"/>
-          <w:szCs w:val="24"/>
-        </w:rPr>
-        <w:tab/>
-      </w:r>
-      <w:r>
-        <w:rPr>
-          <w:rFonts w:ascii="Times New Roman" w:hAnsi="Times New Roman" w:cs="Times New Roman"/>
-          <w:sz w:val="24"/>
-          <w:szCs w:val="24"/>
-        </w:rPr>
-        <w:tab/>
-      </w:r>
-      <w:r>
-        <w:rPr>
-          <w:rFonts w:ascii="Times New Roman" w:hAnsi="Times New Roman" w:cs="Times New Roman"/>
-          <w:sz w:val="24"/>
-          <w:szCs w:val="24"/>
-        </w:rPr>
-        <w:tab/>
-        <w:t>[  ]</w:t>
-      </w:r>
-    </w:p>
-    <w:p>
-      <w:pPr>
-        <w:tabs>
-          <w:tab w:val="left" w:pos="360"/>
-          <w:tab w:val="left" w:pos="851"/>
-        </w:tabs>
-        <w:rPr>
-          <w:rFonts w:ascii="Times New Roman" w:hAnsi="Times New Roman" w:cs="Times New Roman"/>
-          <w:sz w:val="24"/>
-          <w:szCs w:val="24"/>
-        </w:rPr>
-      </w:pPr>
-      <w:r>
-        <w:rPr>
-          <w:rFonts w:ascii="Times New Roman" w:hAnsi="Times New Roman" w:cs="Times New Roman"/>
-          <w:sz w:val="24"/>
-          <w:szCs w:val="24"/>
-        </w:rPr>
-        <w:tab/>
-      </w:r>
-      <w:r>
-        <w:rPr>
-          <w:rFonts w:ascii="Times New Roman" w:hAnsi="Times New Roman" w:cs="Times New Roman"/>
-          <w:sz w:val="24"/>
-          <w:szCs w:val="24"/>
-        </w:rPr>
-        <w:tab/>
-      </w:r>
-      <w:r>
-        <w:rPr>
-          <w:rFonts w:ascii="Times New Roman" w:hAnsi="Times New Roman" w:cs="Times New Roman"/>
-          <w:sz w:val="24"/>
-          <w:szCs w:val="24"/>
-        </w:rPr>
-        <w:tab/>
-        <w:t>Graphs/charts</w:t>
-      </w:r>
-      <w:r>
-        <w:rPr>
-          <w:rFonts w:ascii="Times New Roman" w:hAnsi="Times New Roman" w:cs="Times New Roman"/>
-          <w:sz w:val="24"/>
-          <w:szCs w:val="24"/>
-        </w:rPr>
-        <w:tab/>
-      </w:r>
-      <w:r>
-        <w:rPr>
-          <w:rFonts w:ascii="Times New Roman" w:hAnsi="Times New Roman" w:cs="Times New Roman"/>
-          <w:sz w:val="24"/>
-          <w:szCs w:val="24"/>
-        </w:rPr>
-        <w:tab/>
-        <w:t>[  ]</w:t>
-      </w:r>
-    </w:p>
-    <w:p>
-      <w:pPr>
-        <w:tabs>
-          <w:tab w:val="left" w:pos="360"/>
-          <w:tab w:val="left" w:pos="851"/>
-        </w:tabs>
-        <w:rPr>
-          <w:rFonts w:ascii="Times New Roman" w:hAnsi="Times New Roman" w:cs="Times New Roman"/>
-          <w:sz w:val="24"/>
-          <w:szCs w:val="24"/>
-        </w:rPr>
-      </w:pPr>
-      <w:r>
-        <w:rPr>
-          <w:rFonts w:ascii="Times New Roman" w:hAnsi="Times New Roman" w:cs="Times New Roman"/>
-          <w:sz w:val="24"/>
-          <w:szCs w:val="24"/>
-        </w:rPr>
-        <w:tab/>
-      </w:r>
-      <w:r>
-        <w:rPr>
-          <w:rFonts w:ascii="Times New Roman" w:hAnsi="Times New Roman" w:cs="Times New Roman"/>
-          <w:sz w:val="24"/>
-          <w:szCs w:val="24"/>
-        </w:rPr>
-        <w:tab/>
-      </w:r>
-      <w:r>
-        <w:rPr>
-          <w:rFonts w:ascii="Times New Roman" w:hAnsi="Times New Roman" w:cs="Times New Roman"/>
-          <w:sz w:val="24"/>
-          <w:szCs w:val="24"/>
-        </w:rPr>
-        <w:tab/>
-        <w:t>Line diagrams</w:t>
-      </w:r>
-      <w:r>
-        <w:rPr>
-          <w:rFonts w:ascii="Times New Roman" w:hAnsi="Times New Roman" w:cs="Times New Roman"/>
-          <w:sz w:val="24"/>
-          <w:szCs w:val="24"/>
-        </w:rPr>
-        <w:tab/>
-      </w:r>
-      <w:r>
-        <w:rPr>
-          <w:rFonts w:ascii="Times New Roman" w:hAnsi="Times New Roman" w:cs="Times New Roman"/>
-          <w:sz w:val="24"/>
-          <w:szCs w:val="24"/>
-        </w:rPr>
-        <w:tab/>
-        <w:t>[  ]</w:t>
-      </w:r>
-    </w:p>
-    <w:p>
-      <w:pPr>
-        <w:tabs>
-          <w:tab w:val="left" w:pos="360"/>
-          <w:tab w:val="left" w:pos="851"/>
-        </w:tabs>
-        <w:rPr>
-          <w:rFonts w:ascii="Times New Roman" w:hAnsi="Times New Roman" w:cs="Times New Roman"/>
-          <w:sz w:val="24"/>
-          <w:szCs w:val="24"/>
-        </w:rPr>
-      </w:pPr>
-      <w:r>
-        <w:rPr>
-          <w:rFonts w:ascii="Times New Roman" w:hAnsi="Times New Roman" w:cs="Times New Roman"/>
-          <w:sz w:val="24"/>
-          <w:szCs w:val="24"/>
-        </w:rPr>
-        <w:tab/>
-      </w:r>
-      <w:r>
-        <w:rPr>
-          <w:rFonts w:ascii="Times New Roman" w:hAnsi="Times New Roman" w:cs="Times New Roman"/>
-          <w:sz w:val="24"/>
-          <w:szCs w:val="24"/>
-        </w:rPr>
-        <w:tab/>
-      </w:r>
-      <w:r>
-        <w:rPr>
-          <w:rFonts w:ascii="Times New Roman" w:hAnsi="Times New Roman" w:cs="Times New Roman"/>
-          <w:sz w:val="24"/>
-          <w:szCs w:val="24"/>
-        </w:rPr>
-        <w:tab/>
-        <w:t>Photographs</w:t>
-      </w:r>
-      <w:r>
-        <w:rPr>
-          <w:rFonts w:ascii="Times New Roman" w:hAnsi="Times New Roman" w:cs="Times New Roman"/>
-          <w:sz w:val="24"/>
-          <w:szCs w:val="24"/>
-        </w:rPr>
-        <w:tab/>
-      </w:r>
-      <w:r>
-        <w:rPr>
-          <w:rFonts w:ascii="Times New Roman" w:hAnsi="Times New Roman" w:cs="Times New Roman"/>
-          <w:sz w:val="24"/>
-          <w:szCs w:val="24"/>
-        </w:rPr>
-        <w:tab/>
-        <w:t>[  ]</w:t>
-      </w:r>
-    </w:p>
-    <w:p>
-      <w:pPr>
-        <w:tabs>
-          <w:tab w:val="left" w:pos="360"/>
-          <w:tab w:val="left" w:pos="851"/>
-        </w:tabs>
-        <w:rPr>
-          <w:rFonts w:ascii="Times New Roman" w:hAnsi="Times New Roman" w:cs="Times New Roman"/>
-          <w:sz w:val="24"/>
-          <w:szCs w:val="24"/>
-        </w:rPr>
-      </w:pPr>
-      <w:r>
-        <w:rPr>
-          <w:rFonts w:ascii="Times New Roman" w:hAnsi="Times New Roman" w:cs="Times New Roman"/>
-          <w:sz w:val="24"/>
-          <w:szCs w:val="24"/>
-        </w:rPr>
-        <w:tab/>
-      </w:r>
-      <w:r>
-        <w:rPr>
-          <w:rFonts w:ascii="Times New Roman" w:hAnsi="Times New Roman" w:cs="Times New Roman"/>
-          <w:sz w:val="24"/>
-          <w:szCs w:val="24"/>
-        </w:rPr>
-        <w:tab/>
-      </w:r>
-      <w:r>
-        <w:rPr>
-          <w:rFonts w:ascii="Times New Roman" w:hAnsi="Times New Roman" w:cs="Times New Roman"/>
-          <w:sz w:val="24"/>
-          <w:szCs w:val="24"/>
-        </w:rPr>
-        <w:tab/>
-        <w:t>Plate section</w:t>
-      </w:r>
-      <w:r>
-        <w:rPr>
-          <w:rFonts w:ascii="Times New Roman" w:hAnsi="Times New Roman" w:cs="Times New Roman"/>
-          <w:sz w:val="24"/>
-          <w:szCs w:val="24"/>
-        </w:rPr>
-        <w:tab/>
-      </w:r>
-      <w:r>
-        <w:rPr>
-          <w:rFonts w:ascii="Times New Roman" w:hAnsi="Times New Roman" w:cs="Times New Roman"/>
-          <w:sz w:val="24"/>
-          <w:szCs w:val="24"/>
-        </w:rPr>
-        <w:tab/>
-        <w:t>[  ]</w:t>
-      </w:r>
-    </w:p>
-    <w:p>
-      <w:pPr>
-        <w:tabs>
-          <w:tab w:val="left" w:pos="360"/>
-          <w:tab w:val="left" w:pos="851"/>
-        </w:tabs>
-        <w:rPr>
-          <w:rFonts w:ascii="Times New Roman" w:hAnsi="Times New Roman" w:cs="Times New Roman"/>
-          <w:sz w:val="24"/>
-          <w:szCs w:val="24"/>
-        </w:rPr>
-      </w:pPr>
-      <w:r>
-        <w:rPr>
-          <w:rFonts w:ascii="Times New Roman" w:hAnsi="Times New Roman" w:cs="Times New Roman"/>
-          <w:sz w:val="24"/>
-          <w:szCs w:val="24"/>
-        </w:rPr>
-        <w:tab/>
-      </w:r>
-      <w:r>
-        <w:rPr>
-          <w:rFonts w:ascii="Times New Roman" w:hAnsi="Times New Roman" w:cs="Times New Roman"/>
-          <w:sz w:val="24"/>
-          <w:szCs w:val="24"/>
-        </w:rPr>
-        <w:tab/>
-      </w:r>
-      <w:r>
-        <w:rPr>
-          <w:rFonts w:ascii="Times New Roman" w:hAnsi="Times New Roman" w:cs="Times New Roman"/>
-          <w:sz w:val="24"/>
-          <w:szCs w:val="24"/>
-        </w:rPr>
-        <w:tab/>
-      </w:r>
-      <w:r>
-        <w:rPr>
-          <w:rFonts w:ascii="Times New Roman" w:hAnsi="Times New Roman" w:cs="Times New Roman"/>
-          <w:sz w:val="24"/>
-          <w:szCs w:val="24"/>
-        </w:rPr>
-        <w:t>Other</w:t>
-      </w:r>
-      <w:r>
-        <w:rPr>
-          <w:rFonts w:ascii="Times New Roman" w:hAnsi="Times New Roman" w:cs="Times New Roman"/>
-          <w:sz w:val="24"/>
-          <w:szCs w:val="24"/>
-        </w:rPr>
-        <w:tab/>
-      </w:r>
-      <w:r>
-        <w:rPr>
-          <w:rFonts w:ascii="Times New Roman" w:hAnsi="Times New Roman" w:cs="Times New Roman"/>
-          <w:sz w:val="24"/>
-          <w:szCs w:val="24"/>
-        </w:rPr>
-        <w:tab/>
-      </w:r>
-      <w:r>
-        <w:rPr>
-          <w:rFonts w:ascii="Times New Roman" w:hAnsi="Times New Roman" w:cs="Times New Roman"/>
-          <w:sz w:val="24"/>
-          <w:szCs w:val="24"/>
-        </w:rPr>
-        <w:tab/>
-        <w:t>[  ]</w:t>
-      </w:r>
-    </w:p>
-    <w:p>
-      <w:pPr>
-        <w:pStyle w:val="ListParagraph"/>
-        <w:numPr>
-          <w:ilvl w:val="0"/>
-          <w:numId w:val="7"/>
-        </w:numPr>
-        <w:tabs>
-          <w:tab w:val="left" w:pos="360"/>
-          <w:tab w:val="left" w:pos="851"/>
-        </w:tabs>
-        <w:ind w:left="0" w:firstLine="0"/>
-        <w:rPr>
-          <w:rFonts w:ascii="Times New Roman" w:hAnsi="Times New Roman"/>
-          <w:szCs w:val="24"/>
-        </w:rPr>
-      </w:pPr>
-      <w:r>
-        <w:rPr>
-          <w:rFonts w:ascii="Times New Roman" w:hAnsi="Times New Roman"/>
-          <w:szCs w:val="24"/>
-        </w:rPr>
-        <w:t>Are there any other particular features you plan for the project? For example, books aimed primarily at a student market may include pedagogical features including learning objectives, case studies, worked examples, further reading, etc.</w:t>
-      </w:r>
-    </w:p>
-    <w:p>
-      <w:pPr>
-        <w:tabs>
-          <w:tab w:val="left" w:pos="360"/>
-          <w:tab w:val="left" w:pos="851"/>
-        </w:tabs>
-        <w:rPr>
-          <w:rFonts w:ascii="Times New Roman" w:hAnsi="Times New Roman" w:cs="Times New Roman"/>
-          <w:sz w:val="24"/>
-          <w:szCs w:val="24"/>
-        </w:rPr>
-      </w:pPr>
-    </w:p>
-    <w:p>
-      <w:pPr>
-        <w:pStyle w:val="ListParagraph"/>
-        <w:numPr>
-          <w:ilvl w:val="0"/>
-          <w:numId w:val="7"/>
-        </w:numPr>
-        <w:tabs>
-          <w:tab w:val="left" w:pos="360"/>
-          <w:tab w:val="left" w:pos="851"/>
-        </w:tabs>
-        <w:ind w:left="0" w:firstLine="0"/>
-        <w:rPr>
-          <w:rFonts w:ascii="Times New Roman" w:hAnsi="Times New Roman"/>
-          <w:szCs w:val="24"/>
-        </w:rPr>
-      </w:pPr>
-      <w:r>
-        <w:rPr>
-          <w:rFonts w:ascii="Times New Roman" w:hAnsi="Times New Roman"/>
-          <w:szCs w:val="24"/>
-        </w:rPr>
-        <w:t>When do you realistically propose to deliver a final typescript?</w:t>
-      </w:r>
-    </w:p>
-    <w:p>
-      <w:pPr>
-        <w:tabs>
-          <w:tab w:val="left" w:pos="360"/>
-          <w:tab w:val="left" w:pos="851"/>
-        </w:tabs>
-        <w:rPr>
-          <w:rFonts w:ascii="Times New Roman" w:hAnsi="Times New Roman" w:cs="Times New Roman"/>
-          <w:sz w:val="24"/>
-          <w:szCs w:val="24"/>
-        </w:rPr>
-      </w:pPr>
-    </w:p>
-    <w:p>
-      <w:pPr>
-        <w:pStyle w:val="ListParagraph"/>
-        <w:numPr>
-          <w:ilvl w:val="0"/>
-          <w:numId w:val="7"/>
-        </w:numPr>
-        <w:tabs>
-          <w:tab w:val="left" w:pos="360"/>
-          <w:tab w:val="left" w:pos="851"/>
-        </w:tabs>
-        <w:ind w:left="0" w:firstLine="0"/>
-        <w:rPr>
-          <w:rFonts w:ascii="Times New Roman" w:hAnsi="Times New Roman"/>
-          <w:szCs w:val="24"/>
-        </w:rPr>
-      </w:pPr>
-      <w:r>
-        <w:rPr>
-          <w:rFonts w:ascii="Times New Roman" w:hAnsi="Times New Roman"/>
-          <w:szCs w:val="24"/>
-        </w:rPr>
-        <w:t xml:space="preserve">Please provide names and affiliations of 3-5 experts in your area who are well-positioned to evaluate the project and offer feedback. Peer reviewers should be experienced scholars with a track record in the area. </w:t>
-      </w:r>
-    </w:p>
-    <w:p>
-      <w:pPr>
-        <w:pStyle w:val="ListParagraph"/>
-        <w:tabs>
-          <w:tab w:val="left" w:pos="360"/>
-          <w:tab w:val="left" w:pos="851"/>
-        </w:tabs>
-        <w:ind w:left="0"/>
-        <w:rPr>
-          <w:rFonts w:ascii="Times New Roman" w:hAnsi="Times New Roman"/>
-          <w:szCs w:val="24"/>
-        </w:rPr>
-      </w:pPr>
-    </w:p>
-    <w:p>
-      <w:pPr>
-        <w:pStyle w:val="ListParagraph"/>
-        <w:tabs>
-          <w:tab w:val="left" w:pos="360"/>
-          <w:tab w:val="left" w:pos="851"/>
-        </w:tabs>
-        <w:ind w:left="0"/>
-        <w:rPr>
-          <w:rFonts w:ascii="Times New Roman" w:hAnsi="Times New Roman"/>
-          <w:szCs w:val="24"/>
-        </w:rPr>
-      </w:pPr>
-    </w:p>
-    <w:p>
-      <w:pPr>
-        <w:pStyle w:val="ListParagraph"/>
-        <w:tabs>
-          <w:tab w:val="left" w:pos="360"/>
-          <w:tab w:val="left" w:pos="851"/>
-        </w:tabs>
-        <w:ind w:left="0"/>
-        <w:rPr>
-          <w:rFonts w:ascii="Times New Roman" w:hAnsi="Times New Roman"/>
-          <w:szCs w:val="24"/>
-        </w:rPr>
-      </w:pPr>
-    </w:p>
-    <w:p>
-      <w:pPr>
-        <w:pStyle w:val="ListParagraph"/>
-        <w:tabs>
-          <w:tab w:val="left" w:pos="360"/>
-          <w:tab w:val="left" w:pos="851"/>
-        </w:tabs>
-        <w:ind w:left="0"/>
-        <w:rPr>
-          <w:rFonts w:ascii="Times New Roman" w:hAnsi="Times New Roman"/>
-          <w:szCs w:val="24"/>
-        </w:rPr>
-      </w:pPr>
-    </w:p>
-    <w:p>
-      <w:pPr>
-        <w:pStyle w:val="ListParagraph"/>
-        <w:tabs>
-          <w:tab w:val="left" w:pos="360"/>
-          <w:tab w:val="left" w:pos="851"/>
-        </w:tabs>
-        <w:ind w:left="0"/>
-        <w:rPr>
-          <w:rFonts w:ascii="Times New Roman" w:hAnsi="Times New Roman"/>
-          <w:szCs w:val="24"/>
-        </w:rPr>
-      </w:pPr>
-      <w:r>
-        <w:rPr>
-          <w:rFonts w:ascii="Times New Roman" w:hAnsi="Times New Roman"/>
-          <w:szCs w:val="24"/>
-        </w:rPr>
-        <w:t xml:space="preserve">At Palgrave Macmillan the peer review system is an integral part of the book submission and evaluation process. The peer review system ensures that published research is rigorous and meets the international standards set by each discipline. We engage in a collaborative refereeing process which ensures that the work submitted is evaluated and commented upon by independent experts within the relevant field(s). The feedback is then shared with the author; however, the reviewer’s name is not disclosed unless specifically requested by the reviewer. </w:t>
-      </w:r>
-    </w:p>
-    <w:p>
-      <w:pPr>
-        <w:pStyle w:val="ListParagraph"/>
-        <w:tabs>
-          <w:tab w:val="left" w:pos="360"/>
-          <w:tab w:val="left" w:pos="851"/>
-        </w:tabs>
-        <w:ind w:left="0"/>
-        <w:rPr>
-          <w:rFonts w:ascii="Times New Roman" w:hAnsi="Times New Roman"/>
-          <w:szCs w:val="24"/>
-        </w:rPr>
-      </w:pPr>
-    </w:p>
-    <w:p>
-      <w:pPr>
-        <w:pStyle w:val="ListParagraph"/>
-        <w:tabs>
-          <w:tab w:val="left" w:pos="360"/>
-          <w:tab w:val="left" w:pos="851"/>
-        </w:tabs>
-        <w:ind w:left="0"/>
-        <w:rPr>
-          <w:rFonts w:ascii="Times New Roman" w:hAnsi="Times New Roman"/>
-          <w:szCs w:val="24"/>
-        </w:rPr>
-      </w:pPr>
-      <w:r>
-        <w:rPr>
-          <w:rFonts w:ascii="Times New Roman" w:hAnsi="Times New Roman"/>
-          <w:szCs w:val="24"/>
-        </w:rPr>
-        <w:t>We ask that the names below be unbiased and do not include scholars in your department, from your thesis committee, or that have served in an advisory capacity to you or the project in the past. Please note that we consider these suggestions and we may not necessarily use them.</w:t>
-      </w:r>
-    </w:p>
-    <w:p>
-      <w:pPr>
-        <w:tabs>
-          <w:tab w:val="left" w:pos="360"/>
-          <w:tab w:val="left" w:pos="851"/>
-        </w:tabs>
-        <w:rPr>
-          <w:rFonts w:ascii="Times New Roman" w:hAnsi="Times New Roman" w:cs="Times New Roman"/>
-          <w:sz w:val="24"/>
-          <w:szCs w:val="24"/>
-        </w:rPr>
-      </w:pPr>
-    </w:p>
-    <w:p>
-      <w:pPr>
-        <w:pStyle w:val="ListParagraph"/>
-        <w:numPr>
-          <w:ilvl w:val="0"/>
-          <w:numId w:val="7"/>
-        </w:numPr>
-        <w:tabs>
-          <w:tab w:val="left" w:pos="360"/>
-          <w:tab w:val="left" w:pos="851"/>
-        </w:tabs>
-        <w:ind w:left="0" w:firstLine="0"/>
-        <w:rPr>
-          <w:rFonts w:ascii="Times New Roman" w:hAnsi="Times New Roman"/>
-          <w:szCs w:val="24"/>
-        </w:rPr>
-      </w:pPr>
-      <w:r>
-        <w:rPr>
-          <w:rFonts w:ascii="Times New Roman" w:hAnsi="Times New Roman"/>
-          <w:szCs w:val="24"/>
-        </w:rPr>
-        <w:t>Why did you choose to submit your proposal to Palgrave Macmillan?</w:t>
-      </w:r>
-    </w:p>
-    <w:p>
-      <w:pPr>
-        <w:tabs>
-          <w:tab w:val="left" w:pos="851"/>
-        </w:tabs>
-        <w:rPr>
-          <w:rFonts w:ascii="Times New Roman" w:hAnsi="Times New Roman" w:cs="Times New Roman"/>
-          <w:i/>
-          <w:sz w:val="24"/>
-          <w:szCs w:val="24"/>
-        </w:rPr>
-      </w:pPr>
+        <w:rPr>
+          <w:rFonts w:ascii="Times New Roman" w:hAnsi="Times New Roman" w:cs="Times New Roman"/>
+          <w:sz w:val="24"/>
+          <w:szCs w:val="24"/>
+        </w:rPr>
+      </w:pPr>
+      <w:r>
+        <w:rPr>
+          <w:rFonts w:ascii="Times New Roman" w:hAnsi="Times New Roman" w:cs="Times New Roman"/>
+          <w:sz w:val="24"/>
+          <w:szCs w:val="24"/>
+        </w:rPr>
+        <w:t xml:space="preserve">Why </w:t>
+      </w:r>
+      <w:r>
+        <w:rPr>
+          <w:rFonts w:ascii="Times New Roman" w:hAnsi="Times New Roman" w:cs="Times New Roman"/>
+          <w:sz w:val="24"/>
+          <w:szCs w:val="24"/>
+        </w:rPr>
+        <w:t xml:space="preserve">Palgrave: </w:t>
+      </w:r>
+      <w:r>
+        <w:rPr>
+          <w:rFonts w:ascii="Times New Roman" w:hAnsi="Times New Roman" w:cs="Times New Roman"/>
+          <w:sz w:val="24"/>
+          <w:szCs w:val="24"/>
+        </w:rPr>
+        <w:t>I have previously published with Palgrave and had a positive experience doing so. And this classical liberalism series is now considered the top in its area.</w:t>
+      </w:r>
     </w:p>
     <w:p>
       <w:pPr>
@@ -2610,31 +2019,6 @@
     </w:p>
     <w:p>
       <w:pPr>
-        <w:rPr>
-          <w:rFonts w:ascii="Times New Roman" w:hAnsi="Times New Roman" w:cs="Times New Roman"/>
-          <w:sz w:val="24"/>
-          <w:szCs w:val="24"/>
-        </w:rPr>
-      </w:pPr>
-      <w:r>
-        <w:rPr>
-          <w:rFonts w:ascii="Times New Roman" w:hAnsi="Times New Roman" w:cs="Times New Roman"/>
-          <w:sz w:val="24"/>
-          <w:szCs w:val="24"/>
-        </w:rPr>
-        <w:t>Please provide below complete contact information for yourself and any co-authors/co-editors, along with a biography and a full CV for each author/editor. For edited collections please provide the names, positions and affiliations and/or 1-2 line bios (but not full contac</w:t>
-      </w:r>
-      <w:r>
-        <w:rPr>
-          <w:rFonts w:ascii="Times New Roman" w:hAnsi="Times New Roman" w:cs="Times New Roman"/>
-          <w:sz w:val="24"/>
-          <w:szCs w:val="24"/>
-        </w:rPr>
-        <w:t>t details) of all contributors.</w:t>
-      </w:r>
-    </w:p>
-    <w:p>
-      <w:pPr>
         <w:pStyle w:val="NoSpacing"/>
         <w:ind w:firstLine="720"/>
         <w:rPr>
@@ -2649,15 +2033,39 @@
           <w:sz w:val="24"/>
           <w:szCs w:val="24"/>
         </w:rPr>
-        <w:t>Name(s)</w:t>
-      </w:r>
-      <w:r>
-        <w:rPr>
-          <w:rFonts w:ascii="Times New Roman" w:hAnsi="Times New Roman" w:cs="Times New Roman"/>
-          <w:sz w:val="24"/>
-          <w:szCs w:val="24"/>
-        </w:rPr>
-        <w:t xml:space="preserve"> - </w:t>
+        <w:t>Name</w:t>
+      </w:r>
+      <w:r>
+        <w:rPr>
+          <w:rFonts w:ascii="Times New Roman" w:hAnsi="Times New Roman" w:cs="Times New Roman"/>
+          <w:sz w:val="24"/>
+          <w:szCs w:val="24"/>
+        </w:rPr>
+        <w:t xml:space="preserve"> </w:t>
+      </w:r>
+      <w:r>
+        <w:rPr>
+          <w:rFonts w:ascii="Times New Roman" w:hAnsi="Times New Roman" w:cs="Times New Roman"/>
+          <w:sz w:val="24"/>
+          <w:szCs w:val="24"/>
+        </w:rPr>
+        <w:t>–</w:t>
+      </w:r>
+      <w:r>
+        <w:rPr>
+          <w:rFonts w:ascii="Times New Roman" w:hAnsi="Times New Roman" w:cs="Times New Roman"/>
+          <w:sz w:val="24"/>
+          <w:szCs w:val="24"/>
+        </w:rPr>
+        <w:t xml:space="preserve"> </w:t>
+      </w:r>
+      <w:r>
+        <w:rPr>
+          <w:rFonts w:ascii="Times New Roman" w:hAnsi="Times New Roman" w:cs="Times New Roman"/>
+          <w:sz w:val="24"/>
+          <w:szCs w:val="24"/>
+        </w:rPr>
+        <w:t>Gene Callahan</w:t>
       </w:r>
     </w:p>
     <w:p>
@@ -2686,15 +2094,39 @@
           <w:sz w:val="24"/>
           <w:szCs w:val="24"/>
         </w:rPr>
-        <w:t>Job title(s)</w:t>
-      </w:r>
-      <w:r>
-        <w:rPr>
-          <w:rFonts w:ascii="Times New Roman" w:hAnsi="Times New Roman" w:cs="Times New Roman"/>
-          <w:sz w:val="24"/>
-          <w:szCs w:val="24"/>
-        </w:rPr>
-        <w:t xml:space="preserve"> - </w:t>
+        <w:t>Job title</w:t>
+      </w:r>
+      <w:r>
+        <w:rPr>
+          <w:rFonts w:ascii="Times New Roman" w:hAnsi="Times New Roman" w:cs="Times New Roman"/>
+          <w:sz w:val="24"/>
+          <w:szCs w:val="24"/>
+        </w:rPr>
+        <w:t xml:space="preserve"> </w:t>
+      </w:r>
+      <w:r>
+        <w:rPr>
+          <w:rFonts w:ascii="Times New Roman" w:hAnsi="Times New Roman" w:cs="Times New Roman"/>
+          <w:sz w:val="24"/>
+          <w:szCs w:val="24"/>
+        </w:rPr>
+        <w:t>–</w:t>
+      </w:r>
+      <w:r>
+        <w:rPr>
+          <w:rFonts w:ascii="Times New Roman" w:hAnsi="Times New Roman" w:cs="Times New Roman"/>
+          <w:sz w:val="24"/>
+          <w:szCs w:val="24"/>
+        </w:rPr>
+        <w:t xml:space="preserve"> </w:t>
+      </w:r>
+      <w:r>
+        <w:rPr>
+          <w:rFonts w:ascii="Times New Roman" w:hAnsi="Times New Roman" w:cs="Times New Roman"/>
+          <w:sz w:val="24"/>
+          <w:szCs w:val="24"/>
+        </w:rPr>
+        <w:t>Adjunct Professor</w:t>
       </w:r>
     </w:p>
     <w:p>
@@ -2723,15 +2155,23 @@
           <w:sz w:val="24"/>
           <w:szCs w:val="24"/>
         </w:rPr>
-        <w:t>Work address(es)</w:t>
-      </w:r>
-      <w:r>
-        <w:rPr>
-          <w:rFonts w:ascii="Times New Roman" w:hAnsi="Times New Roman" w:cs="Times New Roman"/>
-          <w:sz w:val="24"/>
-          <w:szCs w:val="24"/>
-        </w:rPr>
-        <w:t xml:space="preserve"> -</w:t>
+        <w:t>Work address</w:t>
+      </w:r>
+      <w:r>
+        <w:rPr>
+          <w:rFonts w:ascii="Times New Roman" w:hAnsi="Times New Roman" w:cs="Times New Roman"/>
+          <w:sz w:val="24"/>
+          <w:szCs w:val="24"/>
+        </w:rPr>
+        <w:t xml:space="preserve"> </w:t>
+      </w:r>
+      <w:r>
+        <w:rPr>
+          <w:rFonts w:ascii="Times New Roman" w:hAnsi="Times New Roman" w:cs="Times New Roman"/>
+          <w:sz w:val="24"/>
+          <w:szCs w:val="24"/>
+        </w:rPr>
+        <w:t>– 370 Jay St., Brooklyn, NY 11201</w:t>
       </w:r>
     </w:p>
     <w:p>
@@ -2760,7 +2200,7 @@
           <w:sz w:val="24"/>
           <w:szCs w:val="24"/>
         </w:rPr>
-        <w:t>Work telephone number(s)</w:t>
+        <w:t>Work telephone number</w:t>
       </w:r>
       <w:r>
         <w:rPr>
@@ -2797,15 +2237,39 @@
           <w:sz w:val="24"/>
           <w:szCs w:val="24"/>
         </w:rPr>
-        <w:t>Home address(es)</w:t>
-      </w:r>
-      <w:r>
-        <w:rPr>
-          <w:rFonts w:ascii="Times New Roman" w:hAnsi="Times New Roman" w:cs="Times New Roman"/>
-          <w:sz w:val="24"/>
-          <w:szCs w:val="24"/>
-        </w:rPr>
-        <w:t xml:space="preserve"> - </w:t>
+        <w:t>Home address</w:t>
+      </w:r>
+      <w:r>
+        <w:rPr>
+          <w:rFonts w:ascii="Times New Roman" w:hAnsi="Times New Roman" w:cs="Times New Roman"/>
+          <w:sz w:val="24"/>
+          <w:szCs w:val="24"/>
+        </w:rPr>
+        <w:t xml:space="preserve"> </w:t>
+      </w:r>
+      <w:r>
+        <w:rPr>
+          <w:rFonts w:ascii="Times New Roman" w:hAnsi="Times New Roman" w:cs="Times New Roman"/>
+          <w:sz w:val="24"/>
+          <w:szCs w:val="24"/>
+        </w:rPr>
+        <w:t>–</w:t>
+      </w:r>
+      <w:r>
+        <w:rPr>
+          <w:rFonts w:ascii="Times New Roman" w:hAnsi="Times New Roman" w:cs="Times New Roman"/>
+          <w:sz w:val="24"/>
+          <w:szCs w:val="24"/>
+        </w:rPr>
+        <w:t xml:space="preserve"> </w:t>
+      </w:r>
+      <w:r>
+        <w:rPr>
+          <w:rFonts w:ascii="Times New Roman" w:hAnsi="Times New Roman" w:cs="Times New Roman"/>
+          <w:sz w:val="24"/>
+          <w:szCs w:val="24"/>
+        </w:rPr>
+        <w:t>14 Trotwood Dr., Columbia, SC 29209</w:t>
       </w:r>
     </w:p>
     <w:p>
@@ -2834,15 +2298,23 @@
           <w:sz w:val="24"/>
           <w:szCs w:val="24"/>
         </w:rPr>
-        <w:t>Home telephone number(s)</w:t>
-      </w:r>
-      <w:r>
-        <w:rPr>
-          <w:rFonts w:ascii="Times New Roman" w:hAnsi="Times New Roman" w:cs="Times New Roman"/>
-          <w:sz w:val="24"/>
-          <w:szCs w:val="24"/>
-        </w:rPr>
-        <w:t xml:space="preserve"> -</w:t>
+        <w:t>Home telephone number</w:t>
+      </w:r>
+      <w:r>
+        <w:rPr>
+          <w:rFonts w:ascii="Times New Roman" w:hAnsi="Times New Roman" w:cs="Times New Roman"/>
+          <w:sz w:val="24"/>
+          <w:szCs w:val="24"/>
+        </w:rPr>
+        <w:t xml:space="preserve"> </w:t>
+      </w:r>
+      <w:r>
+        <w:rPr>
+          <w:rFonts w:ascii="Times New Roman" w:hAnsi="Times New Roman" w:cs="Times New Roman"/>
+          <w:sz w:val="24"/>
+          <w:szCs w:val="24"/>
+        </w:rPr>
+        <w:t>– 917-882-4441</w:t>
       </w:r>
     </w:p>
     <w:p>
@@ -2871,15 +2343,39 @@
           <w:sz w:val="24"/>
           <w:szCs w:val="24"/>
         </w:rPr>
-        <w:t>E-mail address(es)</w:t>
-      </w:r>
-      <w:r>
-        <w:rPr>
-          <w:rFonts w:ascii="Times New Roman" w:hAnsi="Times New Roman" w:cs="Times New Roman"/>
-          <w:sz w:val="24"/>
-          <w:szCs w:val="24"/>
-        </w:rPr>
-        <w:t xml:space="preserve"> - </w:t>
+        <w:t>E-mail address</w:t>
+      </w:r>
+      <w:r>
+        <w:rPr>
+          <w:rFonts w:ascii="Times New Roman" w:hAnsi="Times New Roman" w:cs="Times New Roman"/>
+          <w:sz w:val="24"/>
+          <w:szCs w:val="24"/>
+        </w:rPr>
+        <w:t xml:space="preserve"> </w:t>
+      </w:r>
+      <w:r>
+        <w:rPr>
+          <w:rFonts w:ascii="Times New Roman" w:hAnsi="Times New Roman" w:cs="Times New Roman"/>
+          <w:sz w:val="24"/>
+          <w:szCs w:val="24"/>
+        </w:rPr>
+        <w:t>–</w:t>
+      </w:r>
+      <w:r>
+        <w:rPr>
+          <w:rFonts w:ascii="Times New Roman" w:hAnsi="Times New Roman" w:cs="Times New Roman"/>
+          <w:sz w:val="24"/>
+          <w:szCs w:val="24"/>
+        </w:rPr>
+        <w:t xml:space="preserve"> </w:t>
+      </w:r>
+      <w:r>
+        <w:rPr>
+          <w:rFonts w:ascii="Times New Roman" w:hAnsi="Times New Roman" w:cs="Times New Roman"/>
+          <w:sz w:val="24"/>
+          <w:szCs w:val="24"/>
+        </w:rPr>
+        <w:t>gcallah@mac.com</w:t>
       </w:r>
     </w:p>
     <w:p>
@@ -2932,33 +2428,6 @@
           <w:szCs w:val="24"/>
         </w:rPr>
       </w:pPr>
-    </w:p>
-    <w:p>
-      <w:pPr>
-        <w:pStyle w:val="ListParagraph"/>
-        <w:numPr>
-          <w:ilvl w:val="0"/>
-          <w:numId w:val="2"/>
-        </w:numPr>
-        <w:tabs>
-          <w:tab w:val="left" w:pos="180"/>
-          <w:tab w:val="left" w:pos="990"/>
-          <w:tab w:val="num" w:pos="1418"/>
-        </w:tabs>
-        <w:ind w:left="0" w:firstLine="0"/>
-        <w:rPr>
-          <w:rFonts w:ascii="Times New Roman" w:hAnsi="Times New Roman"/>
-          <w:szCs w:val="24"/>
-        </w:rPr>
-      </w:pPr>
-      <w:r>
-        <w:rPr>
-          <w:rFonts w:ascii="Times New Roman" w:hAnsi="Times New Roman"/>
-          <w:szCs w:val="24"/>
-        </w:rPr>
-        <w:lastRenderedPageBreak/>
-        <w:t>Include any personal or professional information relevant to this publication, e.g. previous books, related teaching/research experience</w:t>
-      </w:r>
     </w:p>
     <w:p>
       <w:pPr>
@@ -2973,35 +2442,130 @@
           <w:szCs w:val="24"/>
         </w:rPr>
       </w:pPr>
-    </w:p>
-    <w:p>
-      <w:pPr>
-        <w:pStyle w:val="ListParagraph"/>
-        <w:numPr>
-          <w:ilvl w:val="0"/>
-          <w:numId w:val="2"/>
-        </w:numPr>
-        <w:tabs>
-          <w:tab w:val="left" w:pos="180"/>
-          <w:tab w:val="left" w:pos="990"/>
-        </w:tabs>
-        <w:ind w:left="0" w:firstLine="0"/>
-        <w:rPr>
-          <w:rFonts w:ascii="Times New Roman" w:hAnsi="Times New Roman"/>
-          <w:szCs w:val="24"/>
-        </w:rPr>
-      </w:pPr>
-      <w:r>
-        <w:rPr>
-          <w:rFonts w:ascii="Times New Roman" w:hAnsi="Times New Roman"/>
-          <w:szCs w:val="24"/>
-        </w:rPr>
-        <w:t>Include details of any social media activity you use to promote your work, e.g. blogs, personal websites, use of Twitter or Facebook, etc.</w:t>
-      </w:r>
-    </w:p>
-    <w:p>
-      <w:pPr>
-        <w:pStyle w:val="ListParagraph"/>
+      <w:r>
+        <w:rPr>
+          <w:rFonts w:ascii="Times New Roman" w:hAnsi="Times New Roman"/>
+          <w:szCs w:val="24"/>
+        </w:rPr>
+        <w:t xml:space="preserve">Gene Callahan has a PhD in political theory from Cardiff University. He is the author of the books </w:t>
+      </w:r>
+      <w:r>
+        <w:rPr>
+          <w:rFonts w:ascii="Times New Roman" w:hAnsi="Times New Roman"/>
+          <w:i/>
+          <w:iCs/>
+          <w:szCs w:val="24"/>
+        </w:rPr>
+        <w:t>Economics for Real People</w:t>
+      </w:r>
+      <w:r>
+        <w:rPr>
+          <w:rFonts w:ascii="Times New Roman" w:hAnsi="Times New Roman"/>
+          <w:szCs w:val="24"/>
+        </w:rPr>
+        <w:t xml:space="preserve"> and </w:t>
+      </w:r>
+      <w:r>
+        <w:rPr>
+          <w:rFonts w:ascii="Times New Roman" w:hAnsi="Times New Roman"/>
+          <w:i/>
+          <w:iCs/>
+          <w:szCs w:val="24"/>
+        </w:rPr>
+        <w:t>Oakeshott on Rome and America</w:t>
+      </w:r>
+      <w:r>
+        <w:rPr>
+          <w:rFonts w:ascii="Times New Roman" w:hAnsi="Times New Roman"/>
+          <w:szCs w:val="24"/>
+        </w:rPr>
+        <w:t xml:space="preserve">. He has also edited the volumes </w:t>
+      </w:r>
+      <w:r>
+        <w:rPr>
+          <w:rFonts w:ascii="Times New Roman" w:hAnsi="Times New Roman"/>
+          <w:i/>
+          <w:iCs/>
+          <w:szCs w:val="24"/>
+        </w:rPr>
+        <w:t>Tradition Versus Rationalism</w:t>
+      </w:r>
+      <w:r>
+        <w:rPr>
+          <w:rFonts w:ascii="Times New Roman" w:hAnsi="Times New Roman"/>
+          <w:szCs w:val="24"/>
+        </w:rPr>
+        <w:t xml:space="preserve">, </w:t>
+      </w:r>
+      <w:r>
+        <w:rPr>
+          <w:rFonts w:ascii="Times New Roman" w:hAnsi="Times New Roman"/>
+          <w:i/>
+          <w:iCs/>
+          <w:szCs w:val="24"/>
+        </w:rPr>
+        <w:t>Critics of Enlightenment Rationalism</w:t>
+      </w:r>
+      <w:r>
+        <w:rPr>
+          <w:rFonts w:ascii="Times New Roman" w:hAnsi="Times New Roman"/>
+          <w:szCs w:val="24"/>
+        </w:rPr>
+        <w:t xml:space="preserve">, and </w:t>
+      </w:r>
+      <w:r>
+        <w:rPr>
+          <w:rFonts w:ascii="Times New Roman" w:hAnsi="Times New Roman"/>
+          <w:i/>
+          <w:iCs/>
+          <w:szCs w:val="24"/>
+        </w:rPr>
+        <w:t>Critics of Enlightenment Rationalism Revisited</w:t>
+      </w:r>
+      <w:r>
+        <w:rPr>
+          <w:rFonts w:ascii="Times New Roman" w:hAnsi="Times New Roman"/>
+          <w:szCs w:val="24"/>
+        </w:rPr>
+        <w:t>. He is a charter member of the Michael Oakeshott Association</w:t>
+      </w:r>
+      <w:r>
+        <w:rPr>
+          <w:rFonts w:ascii="Times New Roman" w:hAnsi="Times New Roman"/>
+          <w:szCs w:val="24"/>
+        </w:rPr>
+        <w:t xml:space="preserve">, and formerly a contributing editor at </w:t>
+      </w:r>
+      <w:proofErr w:type="spellStart"/>
+      <w:r>
+        <w:rPr>
+          <w:rFonts w:ascii="Times New Roman" w:hAnsi="Times New Roman"/>
+          <w:i/>
+          <w:iCs/>
+          <w:szCs w:val="24"/>
+        </w:rPr>
+        <w:t>Voegelin</w:t>
+      </w:r>
+      <w:proofErr w:type="spellEnd"/>
+      <w:r>
+        <w:rPr>
+          <w:rFonts w:ascii="Times New Roman" w:hAnsi="Times New Roman"/>
+          <w:i/>
+          <w:iCs/>
+          <w:szCs w:val="24"/>
+        </w:rPr>
+        <w:t xml:space="preserve"> View</w:t>
+      </w:r>
+      <w:r>
+        <w:rPr>
+          <w:rFonts w:ascii="Times New Roman" w:hAnsi="Times New Roman"/>
+          <w:szCs w:val="24"/>
+        </w:rPr>
+        <w:t>.</w:t>
+      </w:r>
+    </w:p>
+    <w:p>
+      <w:pPr>
         <w:tabs>
           <w:tab w:val="left" w:pos="990"/>
         </w:tabs>
@@ -3021,7 +2585,7 @@
       </w:pPr>
     </w:p>
     <w:sectPr>
-      <w:headerReference w:type="first" r:id="rId10"/>
+      <w:headerReference w:type="first" r:id="rId8"/>
       <w:pgSz w:w="12240" w:h="15840"/>
       <w:pgMar w:top="1440" w:right="1440" w:bottom="1440" w:left="1440" w:header="720" w:footer="720" w:gutter="0"/>
       <w:cols w:space="720"/>
@@ -3934,18 +3498,19 @@
   <w:abstractNum w:abstractNumId="7" w15:restartNumberingAfterBreak="0">
     <w:nsid w:val="37C531B0"/>
     <w:multiLevelType w:val="hybridMultilevel"/>
-    <w:tmpl w:val="5A5CFF60"/>
-    <w:lvl w:ilvl="0" w:tplc="92125CB8">
+    <w:tmpl w:val="C186A60E"/>
+    <w:lvl w:ilvl="0" w:tplc="FD6474CC">
       <w:start w:val="1"/>
       <w:numFmt w:val="lowerLetter"/>
       <w:lvlText w:val="(%1)"/>
       <w:lvlJc w:val="left"/>
       <w:pPr>
-        <w:ind w:left="720" w:hanging="360"/>
+        <w:ind w:left="1620" w:hanging="360"/>
       </w:pPr>
       <w:rPr>
         <w:rFonts w:hint="default"/>
         <w:b w:val="0"/>
+        <w:lang w:val="en-US"/>
       </w:rPr>
     </w:lvl>
     <w:lvl w:ilvl="1" w:tplc="04090019" w:tentative="1">
@@ -3954,7 +3519,7 @@
       <w:lvlText w:val="%2."/>
       <w:lvlJc w:val="left"/>
       <w:pPr>
-        <w:ind w:left="1440" w:hanging="360"/>
+        <w:ind w:left="-1080" w:hanging="360"/>
       </w:pPr>
     </w:lvl>
     <w:lvl w:ilvl="2" w:tplc="0409001B" w:tentative="1">
@@ -3963,7 +3528,7 @@
       <w:lvlText w:val="%3."/>
       <w:lvlJc w:val="right"/>
       <w:pPr>
-        <w:ind w:left="2160" w:hanging="180"/>
+        <w:ind w:left="-360" w:hanging="180"/>
       </w:pPr>
     </w:lvl>
     <w:lvl w:ilvl="3" w:tplc="0409000F" w:tentative="1">
@@ -3972,7 +3537,7 @@
       <w:lvlText w:val="%4."/>
       <w:lvlJc w:val="left"/>
       <w:pPr>
-        <w:ind w:left="2880" w:hanging="360"/>
+        <w:ind w:left="360" w:hanging="360"/>
       </w:pPr>
     </w:lvl>
     <w:lvl w:ilvl="4" w:tplc="04090019" w:tentative="1">
@@ -3981,7 +3546,7 @@
       <w:lvlText w:val="%5."/>
       <w:lvlJc w:val="left"/>
       <w:pPr>
-        <w:ind w:left="3600" w:hanging="360"/>
+        <w:ind w:left="1080" w:hanging="360"/>
       </w:pPr>
     </w:lvl>
     <w:lvl w:ilvl="5" w:tplc="0409001B" w:tentative="1">
@@ -3990,7 +3555,7 @@
       <w:lvlText w:val="%6."/>
       <w:lvlJc w:val="right"/>
       <w:pPr>
-        <w:ind w:left="4320" w:hanging="180"/>
+        <w:ind w:left="1800" w:hanging="180"/>
       </w:pPr>
     </w:lvl>
     <w:lvl w:ilvl="6" w:tplc="0409000F" w:tentative="1">
@@ -3999,7 +3564,7 @@
       <w:lvlText w:val="%7."/>
       <w:lvlJc w:val="left"/>
       <w:pPr>
-        <w:ind w:left="5040" w:hanging="360"/>
+        <w:ind w:left="2520" w:hanging="360"/>
       </w:pPr>
     </w:lvl>
     <w:lvl w:ilvl="7" w:tplc="04090019" w:tentative="1">
@@ -4008,7 +3573,7 @@
       <w:lvlText w:val="%8."/>
       <w:lvlJc w:val="left"/>
       <w:pPr>
-        <w:ind w:left="5760" w:hanging="360"/>
+        <w:ind w:left="3240" w:hanging="360"/>
       </w:pPr>
     </w:lvl>
     <w:lvl w:ilvl="8" w:tplc="0409001B" w:tentative="1">
@@ -4017,7 +3582,7 @@
       <w:lvlText w:val="%9."/>
       <w:lvlJc w:val="right"/>
       <w:pPr>
-        <w:ind w:left="6480" w:hanging="180"/>
+        <w:ind w:left="3960" w:hanging="180"/>
       </w:pPr>
     </w:lvl>
   </w:abstractNum>
@@ -5192,6 +4757,7 @@
   <w:style w:type="character" w:default="1" w:styleId="DefaultParagraphFont">
     <w:name w:val="Default Paragraph Font"/>
     <w:uiPriority w:val="1"/>
+    <w:semiHidden/>
     <w:unhideWhenUsed/>
   </w:style>
   <w:style w:type="table" w:default="1" w:styleId="TableNormal">
@@ -5329,7 +4895,6 @@
     <w:name w:val="Normal (Web)"/>
     <w:basedOn w:val="Normal"/>
     <w:uiPriority w:val="99"/>
-    <w:semiHidden/>
     <w:unhideWhenUsed/>
     <w:rsid w:val="00363683"/>
     <w:pPr>
@@ -5355,6 +4920,18 @@
     <w:rPr>
       <w:i/>
       <w:iCs/>
+    </w:rPr>
+  </w:style>
+  <w:style w:type="character" w:styleId="UnresolvedMention">
+    <w:name w:val="Unresolved Mention"/>
+    <w:basedOn w:val="DefaultParagraphFont"/>
+    <w:uiPriority w:val="99"/>
+    <w:semiHidden/>
+    <w:unhideWhenUsed/>
+    <w:rsid w:val="00627B85"/>
+    <w:rPr>
+      <w:color w:val="605E5C"/>
+      <w:shd w:val="clear" w:color="auto" w:fill="E1DFDD"/>
     </w:rPr>
   </w:style>
 </w:styles>

</xml_diff>